<commit_message>
Inserito Abstract e descrizione del problema
</commit_message>
<xml_diff>
--- a/relazione.docx
+++ b/relazione.docx
@@ -3,12 +3,1039 @@
 <w:document xmlns:wpc="http://schemas.microsoft.com/office/word/2010/wordprocessingCanvas" xmlns:cx="http://schemas.microsoft.com/office/drawing/2014/chartex" xmlns:cx1="http://schemas.microsoft.com/office/drawing/2015/9/8/chartex" xmlns:cx2="http://schemas.microsoft.com/office/drawing/2015/10/21/chartex" xmlns:cx3="http://schemas.microsoft.com/office/drawing/2016/5/9/chartex" xmlns:cx4="http://schemas.microsoft.com/office/drawing/2016/5/10/chartex" xmlns:cx5="http://schemas.microsoft.com/office/drawing/2016/5/11/chartex" xmlns:cx6="http://schemas.microsoft.com/office/drawing/2016/5/12/chartex" xmlns:cx7="http://schemas.microsoft.com/office/drawing/2016/5/13/chartex" xmlns:cx8="http://schemas.microsoft.com/office/drawing/2016/5/14/chartex" xmlns:mc="http://schemas.openxmlformats.org/markup-compatibility/2006" xmlns:aink="http://schemas.microsoft.com/office/drawing/2016/ink" xmlns:am3d="http://schemas.microsoft.com/office/drawing/2017/model3d" xmlns:o="urn:schemas-microsoft-com:office:office" xmlns:r="http://schemas.openxmlformats.org/officeDocument/2006/relationships" xmlns:m="http://schemas.openxmlformats.org/officeDocument/2006/math" xmlns:v="urn:schemas-microsoft-com:vml" xmlns:wp14="http://schemas.microsoft.com/office/word/2010/wordprocessingDrawing" xmlns:wp="http://schemas.openxmlformats.org/drawingml/2006/wordprocessingDrawing" xmlns:w10="urn:schemas-microsoft-com:office:word" xmlns:w="http://schemas.openxmlformats.org/wordprocessingml/2006/main" xmlns:w14="http://schemas.microsoft.com/office/word/2010/wordml" xmlns:w15="http://schemas.microsoft.com/office/word/2012/wordml" xmlns:w16cid="http://schemas.microsoft.com/office/word/2016/wordml/cid" xmlns:w16se="http://schemas.microsoft.com/office/word/2015/wordml/symex" xmlns:wpg="http://schemas.microsoft.com/office/word/2010/wordprocessingGroup" xmlns:wpi="http://schemas.microsoft.com/office/word/2010/wordprocessingInk" xmlns:wne="http://schemas.microsoft.com/office/word/2006/wordml" xmlns:wps="http://schemas.microsoft.com/office/word/2010/wordprocessingShape" mc:Ignorable="w14 w15 w16se w16cid wp14">
   <w:body>
     <w:p>
+      <w:pPr>
+        <w:jc w:val="center"/>
+      </w:pPr>
+    </w:p>
+    <w:p>
+      <w:pPr>
+        <w:jc w:val="center"/>
+      </w:pPr>
+    </w:p>
+    <w:p>
+      <w:pPr>
+        <w:jc w:val="center"/>
+      </w:pPr>
+    </w:p>
+    <w:p>
+      <w:pPr>
+        <w:jc w:val="center"/>
+      </w:pPr>
+      <w:r>
+        <w:rPr>
+          <w:noProof/>
+        </w:rPr>
+        <w:drawing>
+          <wp:inline distT="0" distB="0" distL="0" distR="0" wp14:anchorId="2B7AF27C" wp14:editId="222B14B8">
+            <wp:extent cx="1767840" cy="1760220"/>
+            <wp:effectExtent l="0" t="0" r="3810" b="0"/>
+            <wp:docPr id="1" name="Immagine 1"/>
+            <wp:cNvGraphicFramePr/>
+            <a:graphic xmlns:a="http://schemas.openxmlformats.org/drawingml/2006/main">
+              <a:graphicData uri="http://schemas.openxmlformats.org/drawingml/2006/picture">
+                <pic:pic xmlns:pic="http://schemas.openxmlformats.org/drawingml/2006/picture">
+                  <pic:nvPicPr>
+                    <pic:cNvPr id="1" name="Immagine 1"/>
+                    <pic:cNvPicPr/>
+                  </pic:nvPicPr>
+                  <pic:blipFill>
+                    <a:blip r:embed="rId8" cstate="print">
+                      <a:extLst>
+                        <a:ext uri="{28A0092B-C50C-407E-A947-70E740481C1C}">
+                          <a14:useLocalDpi xmlns:a14="http://schemas.microsoft.com/office/drawing/2010/main" val="0"/>
+                        </a:ext>
+                      </a:extLst>
+                    </a:blip>
+                    <a:srcRect/>
+                    <a:stretch>
+                      <a:fillRect/>
+                    </a:stretch>
+                  </pic:blipFill>
+                  <pic:spPr bwMode="auto">
+                    <a:xfrm>
+                      <a:off x="0" y="0"/>
+                      <a:ext cx="1767840" cy="1760220"/>
+                    </a:xfrm>
+                    <a:prstGeom prst="rect">
+                      <a:avLst/>
+                    </a:prstGeom>
+                    <a:noFill/>
+                    <a:ln>
+                      <a:noFill/>
+                    </a:ln>
+                  </pic:spPr>
+                </pic:pic>
+              </a:graphicData>
+            </a:graphic>
+          </wp:inline>
+        </w:drawing>
+      </w:r>
+    </w:p>
+    <w:p/>
+    <w:p/>
+    <w:p>
+      <w:pPr>
+        <w:jc w:val="center"/>
+        <w:rPr>
+          <w:rStyle w:val="Enfasiintensa"/>
+          <w:sz w:val="60"/>
+          <w:szCs w:val="60"/>
+        </w:rPr>
+      </w:pPr>
+      <w:r>
+        <w:rPr>
+          <w:rStyle w:val="Enfasiintensa"/>
+          <w:sz w:val="60"/>
+          <w:szCs w:val="60"/>
+        </w:rPr>
+        <w:t>Ottimizzazione dell’azienda agricola “La Nostra Terra”</w:t>
+      </w:r>
+    </w:p>
+    <w:p>
+      <w:pPr>
+        <w:jc w:val="center"/>
+        <w:rPr>
+          <w:rStyle w:val="Enfasiintensa"/>
+          <w:i w:val="0"/>
+          <w:iCs w:val="0"/>
+          <w:sz w:val="48"/>
+          <w:szCs w:val="48"/>
+        </w:rPr>
+      </w:pPr>
+    </w:p>
+    <w:p>
+      <w:pPr>
+        <w:jc w:val="both"/>
+        <w:rPr>
+          <w:rStyle w:val="Enfasiintensa"/>
+          <w:i w:val="0"/>
+          <w:iCs w:val="0"/>
+          <w:sz w:val="48"/>
+          <w:szCs w:val="48"/>
+        </w:rPr>
+      </w:pPr>
+    </w:p>
+    <w:p>
+      <w:pPr>
+        <w:jc w:val="center"/>
+        <w:rPr>
+          <w:rStyle w:val="Enfasiintensa"/>
+          <w:i w:val="0"/>
+          <w:iCs w:val="0"/>
+          <w:color w:val="000000" w:themeColor="text1"/>
+          <w:sz w:val="44"/>
+          <w:szCs w:val="44"/>
+          <w14:shadow w14:blurRad="38100" w14:dist="19050" w14:dir="2700000" w14:sx="100000" w14:sy="100000" w14:kx="0" w14:ky="0" w14:algn="tl">
+            <w14:schemeClr w14:val="dk1">
+              <w14:alpha w14:val="60000"/>
+            </w14:schemeClr>
+          </w14:shadow>
+          <w14:textOutline w14:w="0" w14:cap="flat" w14:cmpd="sng" w14:algn="ctr">
+            <w14:noFill/>
+            <w14:prstDash w14:val="solid"/>
+            <w14:round/>
+          </w14:textOutline>
+        </w:rPr>
+      </w:pPr>
+      <w:r>
+        <w:rPr>
+          <w:rStyle w:val="Enfasiintensa"/>
+          <w:i w:val="0"/>
+          <w:iCs w:val="0"/>
+          <w:color w:val="000000" w:themeColor="text1"/>
+          <w:sz w:val="44"/>
+          <w:szCs w:val="44"/>
+          <w14:shadow w14:blurRad="38100" w14:dist="19050" w14:dir="2700000" w14:sx="100000" w14:sy="100000" w14:kx="0" w14:ky="0" w14:algn="tl">
+            <w14:schemeClr w14:val="dk1">
+              <w14:alpha w14:val="60000"/>
+            </w14:schemeClr>
+          </w14:shadow>
+          <w14:textOutline w14:w="0" w14:cap="flat" w14:cmpd="sng" w14:algn="ctr">
+            <w14:noFill/>
+            <w14:prstDash w14:val="solid"/>
+            <w14:round/>
+          </w14:textOutline>
+        </w:rPr>
+        <w:t>Progetto di Ricerca Operativa 2019/2020</w:t>
+      </w:r>
+    </w:p>
+    <w:p>
+      <w:pPr>
+        <w:jc w:val="center"/>
+        <w:rPr>
+          <w:rStyle w:val="Enfasiintensa"/>
+          <w:i w:val="0"/>
+          <w:iCs w:val="0"/>
+          <w:color w:val="000000" w:themeColor="text1"/>
+          <w:sz w:val="44"/>
+          <w:szCs w:val="44"/>
+          <w14:shadow w14:blurRad="38100" w14:dist="19050" w14:dir="2700000" w14:sx="100000" w14:sy="100000" w14:kx="0" w14:ky="0" w14:algn="tl">
+            <w14:schemeClr w14:val="dk1">
+              <w14:alpha w14:val="60000"/>
+            </w14:schemeClr>
+          </w14:shadow>
+          <w14:textOutline w14:w="0" w14:cap="flat" w14:cmpd="sng" w14:algn="ctr">
+            <w14:noFill/>
+            <w14:prstDash w14:val="solid"/>
+            <w14:round/>
+          </w14:textOutline>
+        </w:rPr>
+      </w:pPr>
+      <w:r>
+        <w:rPr>
+          <w:rStyle w:val="Enfasiintensa"/>
+          <w:i w:val="0"/>
+          <w:iCs w:val="0"/>
+          <w:color w:val="000000" w:themeColor="text1"/>
+          <w:sz w:val="44"/>
+          <w:szCs w:val="44"/>
+          <w14:shadow w14:blurRad="38100" w14:dist="19050" w14:dir="2700000" w14:sx="100000" w14:sy="100000" w14:kx="0" w14:ky="0" w14:algn="tl">
+            <w14:schemeClr w14:val="dk1">
+              <w14:alpha w14:val="60000"/>
+            </w14:schemeClr>
+          </w14:shadow>
+          <w14:textOutline w14:w="0" w14:cap="flat" w14:cmpd="sng" w14:algn="ctr">
+            <w14:noFill/>
+            <w14:prstDash w14:val="solid"/>
+            <w14:round/>
+          </w14:textOutline>
+        </w:rPr>
+        <w:t>Massimo Toffoletto 1161727</w:t>
+      </w:r>
+    </w:p>
+    <w:p>
+      <w:pPr>
+        <w:rPr>
+          <w:rStyle w:val="Enfasiintensa"/>
+          <w:i w:val="0"/>
+          <w:iCs w:val="0"/>
+          <w:color w:val="000000" w:themeColor="text1"/>
+          <w:sz w:val="44"/>
+          <w:szCs w:val="44"/>
+          <w14:shadow w14:blurRad="38100" w14:dist="19050" w14:dir="2700000" w14:sx="100000" w14:sy="100000" w14:kx="0" w14:ky="0" w14:algn="tl">
+            <w14:schemeClr w14:val="dk1">
+              <w14:alpha w14:val="60000"/>
+            </w14:schemeClr>
+          </w14:shadow>
+          <w14:textOutline w14:w="0" w14:cap="flat" w14:cmpd="sng" w14:algn="ctr">
+            <w14:noFill/>
+            <w14:prstDash w14:val="solid"/>
+            <w14:round/>
+          </w14:textOutline>
+        </w:rPr>
+      </w:pPr>
+      <w:r>
+        <w:rPr>
+          <w:rStyle w:val="Enfasiintensa"/>
+          <w:i w:val="0"/>
+          <w:iCs w:val="0"/>
+          <w:color w:val="000000" w:themeColor="text1"/>
+          <w:sz w:val="44"/>
+          <w:szCs w:val="44"/>
+          <w14:shadow w14:blurRad="38100" w14:dist="19050" w14:dir="2700000" w14:sx="100000" w14:sy="100000" w14:kx="0" w14:ky="0" w14:algn="tl">
+            <w14:schemeClr w14:val="dk1">
+              <w14:alpha w14:val="60000"/>
+            </w14:schemeClr>
+          </w14:shadow>
+          <w14:textOutline w14:w="0" w14:cap="flat" w14:cmpd="sng" w14:algn="ctr">
+            <w14:noFill/>
+            <w14:prstDash w14:val="solid"/>
+            <w14:round/>
+          </w14:textOutline>
+        </w:rPr>
+        <w:br w:type="page"/>
+      </w:r>
+    </w:p>
+    <w:sdt>
+      <w:sdtPr>
+        <w:id w:val="741682445"/>
+        <w:docPartObj>
+          <w:docPartGallery w:val="Table of Contents"/>
+          <w:docPartUnique/>
+        </w:docPartObj>
+      </w:sdtPr>
+      <w:sdtEndPr>
+        <w:rPr>
+          <w:rFonts w:asciiTheme="minorHAnsi" w:eastAsiaTheme="minorHAnsi" w:hAnsiTheme="minorHAnsi" w:cstheme="minorBidi"/>
+          <w:b/>
+          <w:bCs/>
+          <w:color w:val="auto"/>
+          <w:sz w:val="22"/>
+          <w:szCs w:val="22"/>
+          <w:lang w:eastAsia="en-US"/>
+        </w:rPr>
+      </w:sdtEndPr>
+      <w:sdtContent>
+        <w:p>
+          <w:pPr>
+            <w:pStyle w:val="Titolosommario"/>
+            <w:rPr>
+              <w:b/>
+              <w:bCs/>
+              <w:color w:val="auto"/>
+            </w:rPr>
+          </w:pPr>
+          <w:r>
+            <w:rPr>
+              <w:b/>
+              <w:bCs/>
+              <w:color w:val="auto"/>
+            </w:rPr>
+            <w:t>Sommario</w:t>
+          </w:r>
+        </w:p>
+        <w:p>
+          <w:pPr>
+            <w:pStyle w:val="Sommario1"/>
+            <w:tabs>
+              <w:tab w:val="right" w:leader="dot" w:pos="9628"/>
+            </w:tabs>
+            <w:rPr>
+              <w:noProof/>
+            </w:rPr>
+          </w:pPr>
+          <w:r>
+            <w:fldChar w:fldCharType="begin"/>
+          </w:r>
+          <w:r>
+            <w:instrText xml:space="preserve"> TOC \o "1-3" \h \z \u </w:instrText>
+          </w:r>
+          <w:r>
+            <w:fldChar w:fldCharType="separate"/>
+          </w:r>
+          <w:hyperlink w:anchor="_Toc34822184" w:history="1">
+            <w:r>
+              <w:rPr>
+                <w:rStyle w:val="Collegamentoipertestuale"/>
+                <w:b/>
+                <w:bCs/>
+                <w:noProof/>
+                <w14:textOutline w14:w="9525" w14:cap="rnd" w14:cmpd="sng" w14:algn="ctr">
+                  <w14:noFill/>
+                  <w14:prstDash w14:val="solid"/>
+                  <w14:bevel/>
+                </w14:textOutline>
+              </w:rPr>
+              <w:t>Introduzione</w:t>
+            </w:r>
+            <w:r>
+              <w:rPr>
+                <w:noProof/>
+                <w:webHidden/>
+              </w:rPr>
+              <w:tab/>
+            </w:r>
+            <w:r>
+              <w:rPr>
+                <w:noProof/>
+                <w:webHidden/>
+              </w:rPr>
+              <w:fldChar w:fldCharType="begin"/>
+            </w:r>
+            <w:r>
+              <w:rPr>
+                <w:noProof/>
+                <w:webHidden/>
+              </w:rPr>
+              <w:instrText xml:space="preserve"> PAGEREF _Toc34822184 \h </w:instrText>
+            </w:r>
+            <w:r>
+              <w:rPr>
+                <w:noProof/>
+                <w:webHidden/>
+              </w:rPr>
+            </w:r>
+            <w:r>
+              <w:rPr>
+                <w:noProof/>
+                <w:webHidden/>
+              </w:rPr>
+              <w:fldChar w:fldCharType="separate"/>
+            </w:r>
+            <w:r>
+              <w:rPr>
+                <w:noProof/>
+                <w:webHidden/>
+              </w:rPr>
+              <w:t>3</w:t>
+            </w:r>
+            <w:r>
+              <w:rPr>
+                <w:noProof/>
+                <w:webHidden/>
+              </w:rPr>
+              <w:fldChar w:fldCharType="end"/>
+            </w:r>
+          </w:hyperlink>
+        </w:p>
+        <w:p>
+          <w:pPr>
+            <w:pStyle w:val="Sommario2"/>
+            <w:tabs>
+              <w:tab w:val="right" w:leader="dot" w:pos="9628"/>
+            </w:tabs>
+            <w:rPr>
+              <w:noProof/>
+            </w:rPr>
+          </w:pPr>
+          <w:hyperlink w:anchor="_Toc34822185" w:history="1">
+            <w:r>
+              <w:rPr>
+                <w:rStyle w:val="Collegamentoipertestuale"/>
+                <w:b/>
+                <w:bCs/>
+                <w:noProof/>
+                <w14:textOutline w14:w="9525" w14:cap="rnd" w14:cmpd="sng" w14:algn="ctr">
+                  <w14:noFill/>
+                  <w14:prstDash w14:val="solid"/>
+                  <w14:bevel/>
+                </w14:textOutline>
+              </w:rPr>
+              <w:t>Abstract</w:t>
+            </w:r>
+            <w:r>
+              <w:rPr>
+                <w:noProof/>
+                <w:webHidden/>
+              </w:rPr>
+              <w:tab/>
+            </w:r>
+            <w:r>
+              <w:rPr>
+                <w:noProof/>
+                <w:webHidden/>
+              </w:rPr>
+              <w:fldChar w:fldCharType="begin"/>
+            </w:r>
+            <w:r>
+              <w:rPr>
+                <w:noProof/>
+                <w:webHidden/>
+              </w:rPr>
+              <w:instrText xml:space="preserve"> PAGEREF _Toc34822185 \h </w:instrText>
+            </w:r>
+            <w:r>
+              <w:rPr>
+                <w:noProof/>
+                <w:webHidden/>
+              </w:rPr>
+            </w:r>
+            <w:r>
+              <w:rPr>
+                <w:noProof/>
+                <w:webHidden/>
+              </w:rPr>
+              <w:fldChar w:fldCharType="separate"/>
+            </w:r>
+            <w:r>
+              <w:rPr>
+                <w:noProof/>
+                <w:webHidden/>
+              </w:rPr>
+              <w:t>3</w:t>
+            </w:r>
+            <w:r>
+              <w:rPr>
+                <w:noProof/>
+                <w:webHidden/>
+              </w:rPr>
+              <w:fldChar w:fldCharType="end"/>
+            </w:r>
+          </w:hyperlink>
+        </w:p>
+        <w:p>
+          <w:pPr>
+            <w:pStyle w:val="Sommario2"/>
+            <w:tabs>
+              <w:tab w:val="right" w:leader="dot" w:pos="9628"/>
+            </w:tabs>
+            <w:rPr>
+              <w:noProof/>
+            </w:rPr>
+          </w:pPr>
+          <w:hyperlink w:anchor="_Toc34822186" w:history="1">
+            <w:r>
+              <w:rPr>
+                <w:rStyle w:val="Collegamentoipertestuale"/>
+                <w:b/>
+                <w:bCs/>
+                <w:noProof/>
+              </w:rPr>
+              <w:t>Descrizione del problema</w:t>
+            </w:r>
+            <w:r>
+              <w:rPr>
+                <w:noProof/>
+                <w:webHidden/>
+              </w:rPr>
+              <w:tab/>
+            </w:r>
+            <w:r>
+              <w:rPr>
+                <w:noProof/>
+                <w:webHidden/>
+              </w:rPr>
+              <w:fldChar w:fldCharType="begin"/>
+            </w:r>
+            <w:r>
+              <w:rPr>
+                <w:noProof/>
+                <w:webHidden/>
+              </w:rPr>
+              <w:instrText xml:space="preserve"> PAGEREF _Toc34822186 \h </w:instrText>
+            </w:r>
+            <w:r>
+              <w:rPr>
+                <w:noProof/>
+                <w:webHidden/>
+              </w:rPr>
+            </w:r>
+            <w:r>
+              <w:rPr>
+                <w:noProof/>
+                <w:webHidden/>
+              </w:rPr>
+              <w:fldChar w:fldCharType="separate"/>
+            </w:r>
+            <w:r>
+              <w:rPr>
+                <w:noProof/>
+                <w:webHidden/>
+              </w:rPr>
+              <w:t>3</w:t>
+            </w:r>
+            <w:r>
+              <w:rPr>
+                <w:noProof/>
+                <w:webHidden/>
+              </w:rPr>
+              <w:fldChar w:fldCharType="end"/>
+            </w:r>
+          </w:hyperlink>
+        </w:p>
+        <w:p>
+          <w:r>
+            <w:rPr>
+              <w:b/>
+              <w:bCs/>
+            </w:rPr>
+            <w:fldChar w:fldCharType="end"/>
+          </w:r>
+        </w:p>
+      </w:sdtContent>
+    </w:sdt>
+    <w:p>
+      <w:pPr>
+        <w:jc w:val="both"/>
+        <w:rPr>
+          <w:rStyle w:val="Enfasiintensa"/>
+          <w:i w:val="0"/>
+          <w:iCs w:val="0"/>
+          <w:color w:val="000000" w:themeColor="text1"/>
+          <w:sz w:val="44"/>
+          <w:szCs w:val="44"/>
+          <w14:shadow w14:blurRad="38100" w14:dist="19050" w14:dir="2700000" w14:sx="100000" w14:sy="100000" w14:kx="0" w14:ky="0" w14:algn="tl">
+            <w14:schemeClr w14:val="dk1">
+              <w14:alpha w14:val="60000"/>
+            </w14:schemeClr>
+          </w14:shadow>
+          <w14:textOutline w14:w="0" w14:cap="flat" w14:cmpd="sng" w14:algn="ctr">
+            <w14:noFill/>
+            <w14:prstDash w14:val="solid"/>
+            <w14:round/>
+          </w14:textOutline>
+        </w:rPr>
+      </w:pPr>
+    </w:p>
+    <w:p>
+      <w:pPr>
+        <w:rPr>
+          <w:rStyle w:val="Enfasiintensa"/>
+          <w:i w:val="0"/>
+          <w:iCs w:val="0"/>
+          <w:color w:val="000000" w:themeColor="text1"/>
+          <w:sz w:val="44"/>
+          <w:szCs w:val="44"/>
+          <w14:shadow w14:blurRad="38100" w14:dist="19050" w14:dir="2700000" w14:sx="100000" w14:sy="100000" w14:kx="0" w14:ky="0" w14:algn="tl">
+            <w14:schemeClr w14:val="dk1">
+              <w14:alpha w14:val="60000"/>
+            </w14:schemeClr>
+          </w14:shadow>
+          <w14:textOutline w14:w="0" w14:cap="flat" w14:cmpd="sng" w14:algn="ctr">
+            <w14:noFill/>
+            <w14:prstDash w14:val="solid"/>
+            <w14:round/>
+          </w14:textOutline>
+        </w:rPr>
+      </w:pPr>
       <w:bookmarkStart w:id="0" w:name="_GoBack"/>
       <w:bookmarkEnd w:id="0"/>
-    </w:p>
+      <w:r>
+        <w:rPr>
+          <w:rStyle w:val="Enfasiintensa"/>
+          <w:i w:val="0"/>
+          <w:iCs w:val="0"/>
+          <w:color w:val="000000" w:themeColor="text1"/>
+          <w:sz w:val="44"/>
+          <w:szCs w:val="44"/>
+          <w14:shadow w14:blurRad="38100" w14:dist="19050" w14:dir="2700000" w14:sx="100000" w14:sy="100000" w14:kx="0" w14:ky="0" w14:algn="tl">
+            <w14:schemeClr w14:val="dk1">
+              <w14:alpha w14:val="60000"/>
+            </w14:schemeClr>
+          </w14:shadow>
+          <w14:textOutline w14:w="0" w14:cap="flat" w14:cmpd="sng" w14:algn="ctr">
+            <w14:noFill/>
+            <w14:prstDash w14:val="solid"/>
+            <w14:round/>
+          </w14:textOutline>
+        </w:rPr>
+        <w:br w:type="page"/>
+      </w:r>
+    </w:p>
+    <w:p>
+      <w:pPr>
+        <w:pStyle w:val="Titolo1"/>
+        <w:rPr>
+          <w:rStyle w:val="Enfasiintensa"/>
+          <w:b/>
+          <w:bCs/>
+          <w:i w:val="0"/>
+          <w:iCs w:val="0"/>
+          <w:color w:val="auto"/>
+          <w:sz w:val="34"/>
+          <w:szCs w:val="34"/>
+          <w14:textOutline w14:w="9525" w14:cap="rnd" w14:cmpd="sng" w14:algn="ctr">
+            <w14:noFill/>
+            <w14:prstDash w14:val="solid"/>
+            <w14:bevel/>
+          </w14:textOutline>
+        </w:rPr>
+      </w:pPr>
+      <w:bookmarkStart w:id="1" w:name="_Toc34822184"/>
+      <w:r>
+        <w:rPr>
+          <w:rStyle w:val="Enfasiintensa"/>
+          <w:b/>
+          <w:bCs/>
+          <w:i w:val="0"/>
+          <w:iCs w:val="0"/>
+          <w:color w:val="auto"/>
+          <w:sz w:val="34"/>
+          <w:szCs w:val="34"/>
+          <w14:textOutline w14:w="9525" w14:cap="rnd" w14:cmpd="sng" w14:algn="ctr">
+            <w14:noFill/>
+            <w14:prstDash w14:val="solid"/>
+            <w14:bevel/>
+          </w14:textOutline>
+        </w:rPr>
+        <w:lastRenderedPageBreak/>
+        <w:t>Introduzione</w:t>
+      </w:r>
+      <w:bookmarkEnd w:id="1"/>
+    </w:p>
+    <w:p>
+      <w:pPr>
+        <w:pStyle w:val="Titolo2"/>
+        <w:rPr>
+          <w:rStyle w:val="Enfasiintensa"/>
+          <w:b/>
+          <w:bCs/>
+          <w:i w:val="0"/>
+          <w:iCs w:val="0"/>
+          <w:color w:val="auto"/>
+          <w:sz w:val="30"/>
+          <w:szCs w:val="30"/>
+          <w14:textOutline w14:w="9525" w14:cap="rnd" w14:cmpd="sng" w14:algn="ctr">
+            <w14:noFill/>
+            <w14:prstDash w14:val="solid"/>
+            <w14:bevel/>
+          </w14:textOutline>
+        </w:rPr>
+      </w:pPr>
+      <w:bookmarkStart w:id="2" w:name="_Toc34822185"/>
+      <w:r>
+        <w:rPr>
+          <w:rStyle w:val="Enfasiintensa"/>
+          <w:b/>
+          <w:bCs/>
+          <w:i w:val="0"/>
+          <w:iCs w:val="0"/>
+          <w:color w:val="auto"/>
+          <w:sz w:val="30"/>
+          <w:szCs w:val="30"/>
+          <w14:textOutline w14:w="9525" w14:cap="rnd" w14:cmpd="sng" w14:algn="ctr">
+            <w14:noFill/>
+            <w14:prstDash w14:val="solid"/>
+            <w14:bevel/>
+          </w14:textOutline>
+        </w:rPr>
+        <w:t>Abstract</w:t>
+      </w:r>
+      <w:bookmarkEnd w:id="2"/>
+    </w:p>
+    <w:p>
+      <w:pPr>
+        <w:jc w:val="both"/>
+      </w:pPr>
+      <w:r>
+        <w:t>Questo progetto analizza un problema di Programmazione Lineare nell’ambito della Ricerca Operativa.</w:t>
+      </w:r>
+    </w:p>
+    <w:p>
+      <w:pPr>
+        <w:jc w:val="both"/>
+      </w:pPr>
+      <w:r>
+        <w:t>Ho scelto come realtà di riferimento un’azienda agricola tipica delle zone della provincia di Treviso perché fa riferimento ad una mia esperienza come collaboratore nella sua gestione tecnica e commerciale.</w:t>
+      </w:r>
+    </w:p>
+    <w:p>
+      <w:pPr>
+        <w:jc w:val="both"/>
+      </w:pPr>
+      <w:r>
+        <w:t xml:space="preserve">Le caratteristiche sono simili ad un’azienda vera, </w:t>
+      </w:r>
+      <w:r>
+        <w:t>ma ai fini del progetto alcuni elementi e i dati sono inventati.</w:t>
+      </w:r>
+    </w:p>
+    <w:p>
+      <w:pPr>
+        <w:jc w:val="both"/>
+      </w:pPr>
+      <w:r>
+        <w:t>Il problema specifico che l’azienda “La Nostra Terra” ha riportato è l’ottimizzazione della produzione e della gestione del personale per poter massimizzare il guadagno annuale. Questo problema viene risolto mediante un modello di programmazione lineare e viene applicato nel tempo per permettere all’imprenditore di poter prendere le decisioni migliori al fine di massimizzare il suo guadagno.</w:t>
+      </w:r>
+    </w:p>
+    <w:p>
+      <w:pPr>
+        <w:jc w:val="both"/>
+      </w:pPr>
+      <w:r>
+        <w:t xml:space="preserve">L’intervallo di tempo presentato in questo progetto è di </w:t>
+      </w:r>
+      <w:proofErr w:type="gramStart"/>
+      <w:r>
+        <w:t>4</w:t>
+      </w:r>
+      <w:proofErr w:type="gramEnd"/>
+      <w:r>
+        <w:t xml:space="preserve"> anni.</w:t>
+      </w:r>
+    </w:p>
+    <w:p>
+      <w:pPr>
+        <w:pStyle w:val="Titolo2"/>
+        <w:rPr>
+          <w:b/>
+          <w:bCs/>
+          <w:color w:val="auto"/>
+          <w:sz w:val="30"/>
+          <w:szCs w:val="30"/>
+        </w:rPr>
+      </w:pPr>
+      <w:bookmarkStart w:id="3" w:name="_Toc34822186"/>
+      <w:r>
+        <w:rPr>
+          <w:b/>
+          <w:bCs/>
+          <w:color w:val="auto"/>
+          <w:sz w:val="30"/>
+          <w:szCs w:val="30"/>
+        </w:rPr>
+        <w:t>Descrizione del problema</w:t>
+      </w:r>
+      <w:bookmarkEnd w:id="3"/>
+    </w:p>
+    <w:p>
+      <w:r>
+        <w:t>L’azienda agricola “La Nostra Terra” produce il tipico e famoso Radicchio Rosso Tardivo di Treviso ed ha a disposizione 4 appezzamenti di terreno identifica</w:t>
+      </w:r>
+      <w:r>
+        <w:t>ti</w:t>
+      </w:r>
+      <w:r>
+        <w:t xml:space="preserve"> univocamente con una lettera alfabetica A, B, C</w:t>
+      </w:r>
+      <w:r>
+        <w:t xml:space="preserve"> e</w:t>
+      </w:r>
+      <w:r>
+        <w:t xml:space="preserve"> D</w:t>
+      </w:r>
+      <w:r>
+        <w:t xml:space="preserve"> e di dimensione rispettivamente 300mq, 400mq, 500mq e 350mq</w:t>
+      </w:r>
+      <w:r>
+        <w:t xml:space="preserve">. </w:t>
+      </w:r>
+      <w:r>
+        <w:t xml:space="preserve">Tra le numerose varietà di radicchio, l’azienda ha deciso di produrne </w:t>
+      </w:r>
+      <w:proofErr w:type="gramStart"/>
+      <w:r>
+        <w:t>4</w:t>
+      </w:r>
+      <w:proofErr w:type="gramEnd"/>
+      <w:r>
+        <w:t xml:space="preserve"> perché hanno caratteristiche che si sposano bene con le proprietà dei terreni a disposizione e sono LIN, CARR, BARZAN e FELTRIN.</w:t>
+      </w:r>
+    </w:p>
+    <w:p>
+      <w:r>
+        <w:t>Per questioni organizzative di mezzi agricoli, tempi di raccolta e di comodità nella coltivazione, all’interno di uno stesso appezzamento di terreno non è possibile seminare sia la varietà LIN che la varietà FELTRIN.</w:t>
+      </w:r>
+    </w:p>
+    <w:p>
+      <w:r>
+        <w:t xml:space="preserve">Il </w:t>
+      </w:r>
+      <w:r>
+        <w:t xml:space="preserve">processo di coltivazione </w:t>
+      </w:r>
+      <w:r>
+        <w:t>inizia dalla</w:t>
+      </w:r>
+      <w:r>
+        <w:t xml:space="preserve"> semina. </w:t>
+      </w:r>
+      <w:r>
+        <w:t xml:space="preserve">I prezzi d’acquisto delle sementi </w:t>
+      </w:r>
+      <w:r>
+        <w:t>e le disponibilità all’acquisto sono</w:t>
+      </w:r>
+      <w:r>
+        <w:t xml:space="preserve"> di 10€/kg </w:t>
+      </w:r>
+      <w:r>
+        <w:t xml:space="preserve">con un massimo di 700Kg </w:t>
+      </w:r>
+      <w:r>
+        <w:t>per LIN, 20</w:t>
+      </w:r>
+      <w:r>
+        <w:t>0€/kg</w:t>
+      </w:r>
+      <w:r>
+        <w:t xml:space="preserve"> </w:t>
+      </w:r>
+      <w:r>
+        <w:t xml:space="preserve">con un massimo di 600Kg </w:t>
+      </w:r>
+      <w:r>
+        <w:t>per CARR, 4</w:t>
+      </w:r>
+      <w:r>
+        <w:t>0€/kg</w:t>
+      </w:r>
+      <w:r>
+        <w:t xml:space="preserve"> con </w:t>
+      </w:r>
+      <w:proofErr w:type="gramStart"/>
+      <w:r>
+        <w:t>una massimo</w:t>
+      </w:r>
+      <w:proofErr w:type="gramEnd"/>
+      <w:r>
+        <w:t xml:space="preserve"> di 450Kg</w:t>
+      </w:r>
+      <w:r>
+        <w:t xml:space="preserve"> per BARZAN e 3</w:t>
+      </w:r>
+      <w:r>
+        <w:t>0€/kg</w:t>
+      </w:r>
+      <w:r>
+        <w:t xml:space="preserve"> </w:t>
+      </w:r>
+      <w:r>
+        <w:t xml:space="preserve">con un massimo di 300Kg </w:t>
+      </w:r>
+      <w:r>
+        <w:t xml:space="preserve">per FELTRIN. Inoltre, per una resa ottimale delle </w:t>
+      </w:r>
+      <w:r>
+        <w:t>sementi</w:t>
+      </w:r>
+      <w:r>
+        <w:t>, è noto che la densità di semi rilasciati sul terreno è di 100/mq con una resa di 10Kg/mq per LIN, 2</w:t>
+      </w:r>
+      <w:r>
+        <w:t>00/mq</w:t>
+      </w:r>
+      <w:r>
+        <w:t xml:space="preserve"> </w:t>
+      </w:r>
+      <w:r>
+        <w:t>con una resa di 1</w:t>
+      </w:r>
+      <w:r>
+        <w:t>5</w:t>
+      </w:r>
+      <w:r>
+        <w:t>Kg/mq</w:t>
+      </w:r>
+      <w:r>
+        <w:t xml:space="preserve"> per CARR, </w:t>
+      </w:r>
+      <w:r>
+        <w:t>1</w:t>
+      </w:r>
+      <w:r>
+        <w:t>50</w:t>
+      </w:r>
+      <w:r>
+        <w:t>/mq</w:t>
+      </w:r>
+      <w:r>
+        <w:t xml:space="preserve"> </w:t>
+      </w:r>
+      <w:r>
+        <w:t>con una resa di 1</w:t>
+      </w:r>
+      <w:r>
+        <w:t>3</w:t>
+      </w:r>
+      <w:r>
+        <w:t>Kg/mq</w:t>
+      </w:r>
+      <w:r>
+        <w:t xml:space="preserve"> per BARZAN e </w:t>
+      </w:r>
+      <w:r>
+        <w:t>1</w:t>
+      </w:r>
+      <w:r>
+        <w:t>8</w:t>
+      </w:r>
+      <w:r>
+        <w:t>0/mq</w:t>
+      </w:r>
+      <w:r>
+        <w:t xml:space="preserve"> </w:t>
+      </w:r>
+      <w:r>
+        <w:t xml:space="preserve">con una resa di </w:t>
+      </w:r>
+      <w:r>
+        <w:t>2</w:t>
+      </w:r>
+      <w:r>
+        <w:t>0Kg/mq</w:t>
+      </w:r>
+      <w:r>
+        <w:t xml:space="preserve"> per FELTRIN.</w:t>
+      </w:r>
+    </w:p>
+    <w:p>
+      <w:r>
+        <w:t>Per migliorare la resa del prodotto finale è necessario utilizzare il fertilizzante che fornisce un incremento del 10%, indistintamente dalla varietà delle sementi. Il costo è di 50€ per ogni Kg di prodotto e per vincoli legislativi l’azienda non può acquistarne più di 8 Kg.</w:t>
+      </w:r>
+    </w:p>
+    <w:p>
+      <w:r>
+        <w:t xml:space="preserve">Per svolgere le attività </w:t>
+      </w:r>
+      <w:r>
+        <w:t>l’azienda</w:t>
+      </w:r>
+      <w:r>
+        <w:t xml:space="preserve"> ha</w:t>
+      </w:r>
+      <w:r>
+        <w:t xml:space="preserve"> </w:t>
+      </w:r>
+      <w:r>
+        <w:t>a disposizione 5 dipendenti rispettivamente identificati dai codici DIP01, DIP02, DIP03, DIP04, DIP05.</w:t>
+      </w:r>
+      <w:r>
+        <w:t xml:space="preserve"> In ambito agricolo non è possibile avere degli orari e dei giorni di lavoro fissi in quanto per avversità climatiche e per numerosi altri fattori non prevedibili e pianificabili. Perciò con i dipendenti viene stipulato un contratto annuo con prezzo fisso di 14000€ e con un numero massimo di ore lavorative pari a 2000 ore ciascuno.</w:t>
+      </w:r>
+      <w:r>
+        <w:t xml:space="preserve"> Le ore lavorative posso essere consumabili in qualsiasi giorno dell’anno ed a qualsiasi orario.</w:t>
+      </w:r>
+    </w:p>
+    <w:p>
+      <w:r>
+        <w:t xml:space="preserve">Grazie a delle analisi molto dettagliate e all’esperienza data dagli imprenditori dell’azienda, è stato calcolato che per ogni varietà di radicchio il numero di ore di lavorazione necessarie per ottenere un prodotto finito a partire dalla semina sono rispettivamente </w:t>
+      </w:r>
+      <w:r>
+        <w:t xml:space="preserve">3 per LIN, 4 per </w:t>
+      </w:r>
+      <w:r>
+        <w:t>CARR</w:t>
+      </w:r>
+      <w:r>
+        <w:t>, 5 per BARZAN e 7 per FELTRIN. Nell’eventualità fossero necessarie ore aggiuntive per i dipendenti, nel contratto è previsto un bonus fisso di 1000€ per dipendente. Questo viene assegnato a partire da 1 ore aggiuntiva fino a 30 ore aggiuntive, indipendentemente dalla quantità.</w:t>
+      </w:r>
+    </w:p>
+    <w:p>
+      <w:r>
+        <w:t>Sono presenti ulteriori costi legati alla coltivazione:</w:t>
+      </w:r>
+    </w:p>
+    <w:p>
+      <w:pPr>
+        <w:pStyle w:val="Paragrafoelenco"/>
+        <w:numPr>
+          <w:ilvl w:val="0"/>
+          <w:numId w:val="1"/>
+        </w:numPr>
+      </w:pPr>
+      <w:r>
+        <w:lastRenderedPageBreak/>
+        <w:t>C</w:t>
+      </w:r>
+      <w:r>
+        <w:t>a</w:t>
+      </w:r>
+      <w:r>
+        <w:t>none fisso dell’utilizzo dell’acqua di risorgiva: 500€/anno;</w:t>
+      </w:r>
+    </w:p>
+    <w:p>
+      <w:pPr>
+        <w:pStyle w:val="Paragrafoelenco"/>
+        <w:numPr>
+          <w:ilvl w:val="0"/>
+          <w:numId w:val="1"/>
+        </w:numPr>
+      </w:pPr>
+      <w:r>
+        <w:t>L’azienda “La Nostra Terra” nel corso degli anni è arrivata alla piena automatizzazione del processo lavorativo. Perciò l’associazione italiana per i coltivatori concede la fornitura annuale di gasolio agricolo per i macchinari sufficiente per un totale di 10000 ore lavorative ad un prezzo agevolato di 1000€. In caso si necessitasse più gasolio, è però necessario pagare una tassa fissa di 3000€;</w:t>
+      </w:r>
+    </w:p>
+    <w:p>
+      <w:pPr>
+        <w:pStyle w:val="Paragrafoelenco"/>
+        <w:numPr>
+          <w:ilvl w:val="0"/>
+          <w:numId w:val="1"/>
+        </w:numPr>
+      </w:pPr>
+      <w:r>
+        <w:t>Canone annuale fisso per la manutenzione di tutti i macchinari concordato con l’azienda rivenditrice pari a 2000€. Se il numero di ore lavorative in un anno è maggiore di 8500, allora, sempre da contratto, è necessaria una tassa di 500€ in aggiunta al canone, dovuta a maggior probabilità di interventi sui macchinari.</w:t>
+      </w:r>
+    </w:p>
+    <w:p>
+      <w:pPr>
+        <w:ind w:left="360"/>
+      </w:pPr>
+      <w:r>
+        <w:t>Per la vendita de</w:t>
+      </w:r>
+      <w:r>
+        <w:t>i propri prodotti è stato stipulato un contratto con un supermercato che richiede un numero minimo di Kg annuale per ogni varietà di prodotto ovvero 500Kg di LIN, 400Kg di CARR, 600Kg di BARZAN e 1000Kg di FELTRIN. Dato che il mercato ha sempre grandi richieste, ogni Kg in aggiunta è ben accetto. Nel contratto inoltre viene fissato un prezzo fisso annuale per il radicchio ed è rispettivamente 5€/kg per LIN 5,5€/Kg per CARR e BARZAN e 4,5€/Kg per FELTRIN.</w:t>
+      </w:r>
+    </w:p>
+    <w:p/>
+    <w:p/>
+    <w:p/>
     <w:sectPr>
-      <w:headerReference w:type="default" r:id="rId6"/>
-      <w:footerReference w:type="default" r:id="rId7"/>
+      <w:headerReference w:type="default" r:id="rId9"/>
+      <w:footerReference w:type="default" r:id="rId10"/>
       <w:pgSz w:w="11906" w:h="16838"/>
       <w:pgMar w:top="1417" w:right="1134" w:bottom="1134" w:left="1134" w:header="708" w:footer="708" w:gutter="0"/>
       <w:cols w:space="708"/>
@@ -53,6 +1080,7 @@
         <w:docPartUnique/>
       </w:docPartObj>
     </w:sdtPr>
+    <w:sdtEndPr/>
     <w:sdtContent>
       <w:p>
         <w:pPr>
@@ -133,6 +1161,126 @@
     </w:r>
   </w:p>
 </w:hdr>
+</file>
+
+<file path=word/numbering.xml><?xml version="1.0" encoding="utf-8"?>
+<w:numbering xmlns:wpc="http://schemas.microsoft.com/office/word/2010/wordprocessingCanvas" xmlns:cx="http://schemas.microsoft.com/office/drawing/2014/chartex" xmlns:cx1="http://schemas.microsoft.com/office/drawing/2015/9/8/chartex" xmlns:cx2="http://schemas.microsoft.com/office/drawing/2015/10/21/chartex" xmlns:cx3="http://schemas.microsoft.com/office/drawing/2016/5/9/chartex" xmlns:cx4="http://schemas.microsoft.com/office/drawing/2016/5/10/chartex" xmlns:cx5="http://schemas.microsoft.com/office/drawing/2016/5/11/chartex" xmlns:cx6="http://schemas.microsoft.com/office/drawing/2016/5/12/chartex" xmlns:cx7="http://schemas.microsoft.com/office/drawing/2016/5/13/chartex" xmlns:cx8="http://schemas.microsoft.com/office/drawing/2016/5/14/chartex" xmlns:mc="http://schemas.openxmlformats.org/markup-compatibility/2006" xmlns:aink="http://schemas.microsoft.com/office/drawing/2016/ink" xmlns:am3d="http://schemas.microsoft.com/office/drawing/2017/model3d" xmlns:o="urn:schemas-microsoft-com:office:office" xmlns:r="http://schemas.openxmlformats.org/officeDocument/2006/relationships" xmlns:m="http://schemas.openxmlformats.org/officeDocument/2006/math" xmlns:v="urn:schemas-microsoft-com:vml" xmlns:wp14="http://schemas.microsoft.com/office/word/2010/wordprocessingDrawing" xmlns:wp="http://schemas.openxmlformats.org/drawingml/2006/wordprocessingDrawing" xmlns:w10="urn:schemas-microsoft-com:office:word" xmlns:w="http://schemas.openxmlformats.org/wordprocessingml/2006/main" xmlns:w14="http://schemas.microsoft.com/office/word/2010/wordml" xmlns:w15="http://schemas.microsoft.com/office/word/2012/wordml" xmlns:w16cid="http://schemas.microsoft.com/office/word/2016/wordml/cid" xmlns:w16se="http://schemas.microsoft.com/office/word/2015/wordml/symex" xmlns:wpg="http://schemas.microsoft.com/office/word/2010/wordprocessingGroup" xmlns:wpi="http://schemas.microsoft.com/office/word/2010/wordprocessingInk" xmlns:wne="http://schemas.microsoft.com/office/word/2006/wordml" xmlns:wps="http://schemas.microsoft.com/office/word/2010/wordprocessingShape" mc:Ignorable="w14 w15 w16se w16cid wp14">
+  <w:abstractNum w:abstractNumId="0" w15:restartNumberingAfterBreak="0">
+    <w:nsid w:val="09B761B0"/>
+    <w:multiLevelType w:val="hybridMultilevel"/>
+    <w:tmpl w:val="D0BC5E94"/>
+    <w:lvl w:ilvl="0" w:tplc="51547CA2">
+      <w:numFmt w:val="bullet"/>
+      <w:lvlText w:val="-"/>
+      <w:lvlJc w:val="left"/>
+      <w:pPr>
+        <w:ind w:left="720" w:hanging="360"/>
+      </w:pPr>
+      <w:rPr>
+        <w:rFonts w:ascii="Calibri" w:eastAsiaTheme="minorHAnsi" w:hAnsi="Calibri" w:cs="Calibri" w:hint="default"/>
+      </w:rPr>
+    </w:lvl>
+    <w:lvl w:ilvl="1" w:tplc="04100003" w:tentative="1">
+      <w:start w:val="1"/>
+      <w:numFmt w:val="bullet"/>
+      <w:lvlText w:val="o"/>
+      <w:lvlJc w:val="left"/>
+      <w:pPr>
+        <w:ind w:left="1440" w:hanging="360"/>
+      </w:pPr>
+      <w:rPr>
+        <w:rFonts w:ascii="Courier New" w:hAnsi="Courier New" w:cs="Courier New" w:hint="default"/>
+      </w:rPr>
+    </w:lvl>
+    <w:lvl w:ilvl="2" w:tplc="04100005" w:tentative="1">
+      <w:start w:val="1"/>
+      <w:numFmt w:val="bullet"/>
+      <w:lvlText w:val=""/>
+      <w:lvlJc w:val="left"/>
+      <w:pPr>
+        <w:ind w:left="2160" w:hanging="360"/>
+      </w:pPr>
+      <w:rPr>
+        <w:rFonts w:ascii="Wingdings" w:hAnsi="Wingdings" w:hint="default"/>
+      </w:rPr>
+    </w:lvl>
+    <w:lvl w:ilvl="3" w:tplc="04100001" w:tentative="1">
+      <w:start w:val="1"/>
+      <w:numFmt w:val="bullet"/>
+      <w:lvlText w:val=""/>
+      <w:lvlJc w:val="left"/>
+      <w:pPr>
+        <w:ind w:left="2880" w:hanging="360"/>
+      </w:pPr>
+      <w:rPr>
+        <w:rFonts w:ascii="Symbol" w:hAnsi="Symbol" w:hint="default"/>
+      </w:rPr>
+    </w:lvl>
+    <w:lvl w:ilvl="4" w:tplc="04100003" w:tentative="1">
+      <w:start w:val="1"/>
+      <w:numFmt w:val="bullet"/>
+      <w:lvlText w:val="o"/>
+      <w:lvlJc w:val="left"/>
+      <w:pPr>
+        <w:ind w:left="3600" w:hanging="360"/>
+      </w:pPr>
+      <w:rPr>
+        <w:rFonts w:ascii="Courier New" w:hAnsi="Courier New" w:cs="Courier New" w:hint="default"/>
+      </w:rPr>
+    </w:lvl>
+    <w:lvl w:ilvl="5" w:tplc="04100005" w:tentative="1">
+      <w:start w:val="1"/>
+      <w:numFmt w:val="bullet"/>
+      <w:lvlText w:val=""/>
+      <w:lvlJc w:val="left"/>
+      <w:pPr>
+        <w:ind w:left="4320" w:hanging="360"/>
+      </w:pPr>
+      <w:rPr>
+        <w:rFonts w:ascii="Wingdings" w:hAnsi="Wingdings" w:hint="default"/>
+      </w:rPr>
+    </w:lvl>
+    <w:lvl w:ilvl="6" w:tplc="04100001" w:tentative="1">
+      <w:start w:val="1"/>
+      <w:numFmt w:val="bullet"/>
+      <w:lvlText w:val=""/>
+      <w:lvlJc w:val="left"/>
+      <w:pPr>
+        <w:ind w:left="5040" w:hanging="360"/>
+      </w:pPr>
+      <w:rPr>
+        <w:rFonts w:ascii="Symbol" w:hAnsi="Symbol" w:hint="default"/>
+      </w:rPr>
+    </w:lvl>
+    <w:lvl w:ilvl="7" w:tplc="04100003" w:tentative="1">
+      <w:start w:val="1"/>
+      <w:numFmt w:val="bullet"/>
+      <w:lvlText w:val="o"/>
+      <w:lvlJc w:val="left"/>
+      <w:pPr>
+        <w:ind w:left="5760" w:hanging="360"/>
+      </w:pPr>
+      <w:rPr>
+        <w:rFonts w:ascii="Courier New" w:hAnsi="Courier New" w:cs="Courier New" w:hint="default"/>
+      </w:rPr>
+    </w:lvl>
+    <w:lvl w:ilvl="8" w:tplc="04100005" w:tentative="1">
+      <w:start w:val="1"/>
+      <w:numFmt w:val="bullet"/>
+      <w:lvlText w:val=""/>
+      <w:lvlJc w:val="left"/>
+      <w:pPr>
+        <w:ind w:left="6480" w:hanging="360"/>
+      </w:pPr>
+      <w:rPr>
+        <w:rFonts w:ascii="Wingdings" w:hAnsi="Wingdings" w:hint="default"/>
+      </w:rPr>
+    </w:lvl>
+  </w:abstractNum>
+  <w:num w:numId="1">
+    <w:abstractNumId w:val="0"/>
+  </w:num>
+</w:numbering>
 </file>
 
 <file path=word/styles.xml><?xml version="1.0" encoding="utf-8"?>
@@ -258,6 +1406,7 @@
     <w:lsdException w:name="HTML Sample" w:semiHidden="1" w:unhideWhenUsed="1"/>
     <w:lsdException w:name="HTML Typewriter" w:semiHidden="1" w:unhideWhenUsed="1"/>
     <w:lsdException w:name="HTML Variable" w:semiHidden="1" w:unhideWhenUsed="1"/>
+    <w:lsdException w:name="Normal Table" w:semiHidden="1" w:unhideWhenUsed="1"/>
     <w:lsdException w:name="annotation subject" w:semiHidden="1" w:unhideWhenUsed="1"/>
     <w:lsdException w:name="No List" w:semiHidden="1" w:unhideWhenUsed="1"/>
     <w:lsdException w:name="Outline List 1" w:semiHidden="1" w:unhideWhenUsed="1"/>
@@ -304,8 +1453,10 @@
     <w:lsdException w:name="Table Subtle 2" w:semiHidden="1" w:unhideWhenUsed="1"/>
     <w:lsdException w:name="Table Web 1" w:semiHidden="1" w:unhideWhenUsed="1"/>
     <w:lsdException w:name="Table Web 2" w:semiHidden="1" w:unhideWhenUsed="1"/>
+    <w:lsdException w:name="Table Web 3" w:semiHidden="1" w:unhideWhenUsed="1"/>
     <w:lsdException w:name="Balloon Text" w:semiHidden="1" w:unhideWhenUsed="1"/>
     <w:lsdException w:name="Table Grid" w:uiPriority="39"/>
+    <w:lsdException w:name="Table Theme" w:semiHidden="1" w:unhideWhenUsed="1"/>
     <w:lsdException w:name="Placeholder Text" w:semiHidden="1"/>
     <w:lsdException w:name="No Spacing" w:uiPriority="1" w:qFormat="1"/>
     <w:lsdException w:name="Light Shading" w:uiPriority="60"/>
@@ -531,6 +1682,49 @@
     <w:name w:val="Normal"/>
     <w:qFormat/>
   </w:style>
+  <w:style w:type="paragraph" w:styleId="Titolo1">
+    <w:name w:val="heading 1"/>
+    <w:basedOn w:val="Normale"/>
+    <w:next w:val="Normale"/>
+    <w:link w:val="Titolo1Carattere"/>
+    <w:uiPriority w:val="9"/>
+    <w:qFormat/>
+    <w:rsid w:val="005D760C"/>
+    <w:pPr>
+      <w:keepNext/>
+      <w:keepLines/>
+      <w:spacing w:before="240" w:after="0"/>
+      <w:outlineLvl w:val="0"/>
+    </w:pPr>
+    <w:rPr>
+      <w:rFonts w:asciiTheme="majorHAnsi" w:eastAsiaTheme="majorEastAsia" w:hAnsiTheme="majorHAnsi" w:cstheme="majorBidi"/>
+      <w:color w:val="2F5496" w:themeColor="accent1" w:themeShade="BF"/>
+      <w:sz w:val="32"/>
+      <w:szCs w:val="32"/>
+    </w:rPr>
+  </w:style>
+  <w:style w:type="paragraph" w:styleId="Titolo2">
+    <w:name w:val="heading 2"/>
+    <w:basedOn w:val="Normale"/>
+    <w:next w:val="Normale"/>
+    <w:link w:val="Titolo2Carattere"/>
+    <w:uiPriority w:val="9"/>
+    <w:unhideWhenUsed/>
+    <w:qFormat/>
+    <w:rsid w:val="00194B61"/>
+    <w:pPr>
+      <w:keepNext/>
+      <w:keepLines/>
+      <w:spacing w:before="40" w:after="0"/>
+      <w:outlineLvl w:val="1"/>
+    </w:pPr>
+    <w:rPr>
+      <w:rFonts w:asciiTheme="majorHAnsi" w:eastAsiaTheme="majorEastAsia" w:hAnsiTheme="majorHAnsi" w:cstheme="majorBidi"/>
+      <w:color w:val="2F5496" w:themeColor="accent1" w:themeShade="BF"/>
+      <w:sz w:val="26"/>
+      <w:szCs w:val="26"/>
+    </w:rPr>
+  </w:style>
   <w:style w:type="character" w:default="1" w:styleId="Carpredefinitoparagrafo">
     <w:name w:val="Default Paragraph Font"/>
     <w:uiPriority w:val="1"/>
@@ -601,6 +1795,106 @@
     <w:link w:val="Pidipagina"/>
     <w:uiPriority w:val="99"/>
     <w:rsid w:val="003E6BD7"/>
+  </w:style>
+  <w:style w:type="character" w:styleId="Enfasiintensa">
+    <w:name w:val="Intense Emphasis"/>
+    <w:basedOn w:val="Carpredefinitoparagrafo"/>
+    <w:uiPriority w:val="21"/>
+    <w:qFormat/>
+    <w:rsid w:val="0022697F"/>
+    <w:rPr>
+      <w:i/>
+      <w:iCs/>
+      <w:color w:val="4472C4" w:themeColor="accent1"/>
+    </w:rPr>
+  </w:style>
+  <w:style w:type="character" w:customStyle="1" w:styleId="Titolo1Carattere">
+    <w:name w:val="Titolo 1 Carattere"/>
+    <w:basedOn w:val="Carpredefinitoparagrafo"/>
+    <w:link w:val="Titolo1"/>
+    <w:uiPriority w:val="9"/>
+    <w:rsid w:val="005D760C"/>
+    <w:rPr>
+      <w:rFonts w:asciiTheme="majorHAnsi" w:eastAsiaTheme="majorEastAsia" w:hAnsiTheme="majorHAnsi" w:cstheme="majorBidi"/>
+      <w:color w:val="2F5496" w:themeColor="accent1" w:themeShade="BF"/>
+      <w:sz w:val="32"/>
+      <w:szCs w:val="32"/>
+    </w:rPr>
+  </w:style>
+  <w:style w:type="character" w:customStyle="1" w:styleId="Titolo2Carattere">
+    <w:name w:val="Titolo 2 Carattere"/>
+    <w:basedOn w:val="Carpredefinitoparagrafo"/>
+    <w:link w:val="Titolo2"/>
+    <w:uiPriority w:val="9"/>
+    <w:rsid w:val="00194B61"/>
+    <w:rPr>
+      <w:rFonts w:asciiTheme="majorHAnsi" w:eastAsiaTheme="majorEastAsia" w:hAnsiTheme="majorHAnsi" w:cstheme="majorBidi"/>
+      <w:color w:val="2F5496" w:themeColor="accent1" w:themeShade="BF"/>
+      <w:sz w:val="26"/>
+      <w:szCs w:val="26"/>
+    </w:rPr>
+  </w:style>
+  <w:style w:type="paragraph" w:styleId="Paragrafoelenco">
+    <w:name w:val="List Paragraph"/>
+    <w:basedOn w:val="Normale"/>
+    <w:uiPriority w:val="34"/>
+    <w:qFormat/>
+    <w:rsid w:val="007D4896"/>
+    <w:pPr>
+      <w:ind w:left="720"/>
+      <w:contextualSpacing/>
+    </w:pPr>
+  </w:style>
+  <w:style w:type="paragraph" w:styleId="Titolosommario">
+    <w:name w:val="TOC Heading"/>
+    <w:basedOn w:val="Titolo1"/>
+    <w:next w:val="Normale"/>
+    <w:uiPriority w:val="39"/>
+    <w:unhideWhenUsed/>
+    <w:qFormat/>
+    <w:rsid w:val="001566EC"/>
+    <w:pPr>
+      <w:outlineLvl w:val="9"/>
+    </w:pPr>
+    <w:rPr>
+      <w:lang w:eastAsia="it-IT"/>
+    </w:rPr>
+  </w:style>
+  <w:style w:type="paragraph" w:styleId="Sommario1">
+    <w:name w:val="toc 1"/>
+    <w:basedOn w:val="Normale"/>
+    <w:next w:val="Normale"/>
+    <w:autoRedefine/>
+    <w:uiPriority w:val="39"/>
+    <w:unhideWhenUsed/>
+    <w:rsid w:val="001566EC"/>
+    <w:pPr>
+      <w:spacing w:after="100"/>
+    </w:pPr>
+  </w:style>
+  <w:style w:type="paragraph" w:styleId="Sommario2">
+    <w:name w:val="toc 2"/>
+    <w:basedOn w:val="Normale"/>
+    <w:next w:val="Normale"/>
+    <w:autoRedefine/>
+    <w:uiPriority w:val="39"/>
+    <w:unhideWhenUsed/>
+    <w:rsid w:val="001566EC"/>
+    <w:pPr>
+      <w:spacing w:after="100"/>
+      <w:ind w:left="220"/>
+    </w:pPr>
+  </w:style>
+  <w:style w:type="character" w:styleId="Collegamentoipertestuale">
+    <w:name w:val="Hyperlink"/>
+    <w:basedOn w:val="Carpredefinitoparagrafo"/>
+    <w:uiPriority w:val="99"/>
+    <w:unhideWhenUsed/>
+    <w:rsid w:val="001566EC"/>
+    <w:rPr>
+      <w:color w:val="0563C1" w:themeColor="hyperlink"/>
+      <w:u w:val="single"/>
+    </w:rPr>
   </w:style>
 </w:styles>
 </file>
@@ -864,4 +2158,16 @@
     </a:ext>
   </a:extLst>
 </a:theme>
+</file>
+
+<file path=customXml/item1.xml><?xml version="1.0" encoding="utf-8"?>
+<b:Sources xmlns:b="http://schemas.openxmlformats.org/officeDocument/2006/bibliography" xmlns="http://schemas.openxmlformats.org/officeDocument/2006/bibliography" SelectedStyle="\APASixthEditionOfficeOnline.xsl" StyleName="APA" Version="6"/>
+</file>
+
+<file path=customXml/itemProps1.xml><?xml version="1.0" encoding="utf-8"?>
+<ds:datastoreItem xmlns:ds="http://schemas.openxmlformats.org/officeDocument/2006/customXml" ds:itemID="{F12122ED-89CC-4ACF-9C8A-63D7AF073A2C}">
+  <ds:schemaRefs>
+    <ds:schemaRef ds:uri="http://schemas.openxmlformats.org/officeDocument/2006/bibliography"/>
+  </ds:schemaRefs>
+</ds:datastoreItem>
 </file>
</xml_diff>

<commit_message>
Bug Fix secondo verificatori Ludo e Fiammi
</commit_message>
<xml_diff>
--- a/relazione.docx
+++ b/relazione.docx
@@ -248,6 +248,13 @@
     </w:p>
     <w:sdt>
       <w:sdtPr>
+        <w:rPr>
+          <w:rFonts w:asciiTheme="minorHAnsi" w:eastAsiaTheme="minorHAnsi" w:hAnsiTheme="minorHAnsi" w:cstheme="minorBidi"/>
+          <w:color w:val="auto"/>
+          <w:sz w:val="22"/>
+          <w:szCs w:val="22"/>
+          <w:lang w:eastAsia="en-US"/>
+        </w:rPr>
         <w:id w:val="741682445"/>
         <w:docPartObj>
           <w:docPartGallery w:val="Table of Contents"/>
@@ -256,13 +263,8 @@
       </w:sdtPr>
       <w:sdtEndPr>
         <w:rPr>
-          <w:rFonts w:asciiTheme="minorHAnsi" w:eastAsiaTheme="minorHAnsi" w:hAnsiTheme="minorHAnsi" w:cstheme="minorBidi"/>
           <w:b/>
           <w:bCs/>
-          <w:color w:val="auto"/>
-          <w:sz w:val="22"/>
-          <w:szCs w:val="22"/>
-          <w:lang w:eastAsia="en-US"/>
         </w:rPr>
       </w:sdtEndPr>
       <w:sdtContent>
@@ -568,8 +570,6 @@
           </w14:textOutline>
         </w:rPr>
       </w:pPr>
-      <w:bookmarkStart w:id="0" w:name="_GoBack"/>
-      <w:bookmarkEnd w:id="0"/>
       <w:r>
         <w:rPr>
           <w:rStyle w:val="Enfasiintensa"/>
@@ -611,7 +611,7 @@
           </w14:textOutline>
         </w:rPr>
       </w:pPr>
-      <w:bookmarkStart w:id="1" w:name="_Toc34822184"/>
+      <w:bookmarkStart w:id="0" w:name="_Toc34822184"/>
       <w:r>
         <w:rPr>
           <w:rStyle w:val="Enfasiintensa"/>
@@ -631,7 +631,7 @@
         <w:lastRenderedPageBreak/>
         <w:t>Introduzione</w:t>
       </w:r>
-      <w:bookmarkEnd w:id="1"/>
+      <w:bookmarkEnd w:id="0"/>
     </w:p>
     <w:p>
       <w:pPr>
@@ -652,7 +652,7 @@
           </w14:textOutline>
         </w:rPr>
       </w:pPr>
-      <w:bookmarkStart w:id="2" w:name="_Toc34822185"/>
+      <w:bookmarkStart w:id="1" w:name="_Toc34822185"/>
       <w:r>
         <w:rPr>
           <w:rStyle w:val="Enfasiintensa"/>
@@ -671,7 +671,7 @@
         </w:rPr>
         <w:t>Abstract</w:t>
       </w:r>
-      <w:bookmarkEnd w:id="2"/>
+      <w:bookmarkEnd w:id="1"/>
     </w:p>
     <w:p>
       <w:pPr>
@@ -686,7 +686,19 @@
         <w:jc w:val="both"/>
       </w:pPr>
       <w:r>
-        <w:t>Ho scelto come realtà di riferimento un’azienda agricola tipica delle zone della provincia di Treviso perché fa riferimento ad una mia esperienza come collaboratore nella sua gestione tecnica e commerciale.</w:t>
+        <w:t xml:space="preserve">Ho scelto come realtà di riferimento un’azienda agricola tipica delle zone della provincia di Treviso perché </w:t>
+      </w:r>
+      <w:r>
+        <w:t>legata</w:t>
+      </w:r>
+      <w:r>
+        <w:t xml:space="preserve"> ad una mia esperienza </w:t>
+      </w:r>
+      <w:r>
+        <w:t>in qualità di</w:t>
+      </w:r>
+      <w:r>
+        <w:t xml:space="preserve"> collaboratore nella sua gestione tecnica e commerciale.</w:t>
       </w:r>
     </w:p>
     <w:p>
@@ -694,10 +706,28 @@
         <w:jc w:val="both"/>
       </w:pPr>
       <w:r>
-        <w:t xml:space="preserve">Le caratteristiche sono simili ad un’azienda vera, </w:t>
-      </w:r>
-      <w:r>
-        <w:t>ma ai fini del progetto alcuni elementi e i dati sono inventati.</w:t>
+        <w:t xml:space="preserve">Le </w:t>
+      </w:r>
+      <w:r>
+        <w:t>specifiche del problema</w:t>
+      </w:r>
+      <w:r>
+        <w:t xml:space="preserve"> sono simili a</w:t>
+      </w:r>
+      <w:r>
+        <w:t xml:space="preserve"> quelle di</w:t>
+      </w:r>
+      <w:r>
+        <w:t xml:space="preserve"> un’azienda vera, </w:t>
+      </w:r>
+      <w:r>
+        <w:t xml:space="preserve">ma ai fini del progetto alcuni elementi </w:t>
+      </w:r>
+      <w:r>
+        <w:t>e</w:t>
+      </w:r>
+      <w:r>
+        <w:t xml:space="preserve"> dati sono inventati.</w:t>
       </w:r>
     </w:p>
     <w:p>
@@ -705,7 +735,49 @@
         <w:jc w:val="both"/>
       </w:pPr>
       <w:r>
-        <w:t>Il problema specifico che l’azienda “La Nostra Terra” ha riportato è l’ottimizzazione della produzione e della gestione del personale per poter massimizzare il guadagno annuale. Questo problema viene risolto mediante un modello di programmazione lineare e viene applicato nel tempo per permettere all’imprenditore di poter prendere le decisioni migliori al fine di massimizzare il suo guadagno.</w:t>
+        <w:t xml:space="preserve">Il problema che l’azienda “La Nostra Terra” ha riportato è l’ottimizzazione della produzione e della gestione del personale per poter massimizzare il guadagno annuale. </w:t>
+      </w:r>
+      <w:r>
+        <w:t>V</w:t>
+      </w:r>
+      <w:r>
+        <w:t xml:space="preserve">iene </w:t>
+      </w:r>
+      <w:r>
+        <w:t>fornita una soluzione</w:t>
+      </w:r>
+      <w:r>
+        <w:t xml:space="preserve"> mediante un modello di programmazione lineare </w:t>
+      </w:r>
+      <w:r>
+        <w:t>che sarà</w:t>
+      </w:r>
+      <w:r>
+        <w:t xml:space="preserve"> applicato nel tempo per </w:t>
+      </w:r>
+      <w:r>
+        <w:t>fornire</w:t>
+      </w:r>
+      <w:r>
+        <w:t xml:space="preserve"> all’imprenditore </w:t>
+      </w:r>
+      <w:r>
+        <w:t xml:space="preserve">informazioni tali </w:t>
+      </w:r>
+      <w:r>
+        <w:t>d</w:t>
+      </w:r>
+      <w:r>
+        <w:t>a</w:t>
+      </w:r>
+      <w:r>
+        <w:t xml:space="preserve"> poter prendere le decisioni migliori al fine di massimizzare il </w:t>
+      </w:r>
+      <w:r>
+        <w:t>profitto</w:t>
+      </w:r>
+      <w:r>
+        <w:t>.</w:t>
       </w:r>
     </w:p>
     <w:p>
@@ -735,7 +807,7 @@
           <w:szCs w:val="30"/>
         </w:rPr>
       </w:pPr>
-      <w:bookmarkStart w:id="3" w:name="_Toc34822186"/>
+      <w:bookmarkStart w:id="2" w:name="_Toc34822186"/>
       <w:r>
         <w:rPr>
           <w:b/>
@@ -746,220 +818,469 @@
         </w:rPr>
         <w:t>Descrizione del problema</w:t>
       </w:r>
+      <w:bookmarkEnd w:id="2"/>
+    </w:p>
+    <w:p>
+      <w:pPr>
+        <w:jc w:val="both"/>
+      </w:pPr>
+      <w:r>
+        <w:t>L’azienda agricola “La Nostra Terra” produce il tipico e famoso Radicchio Rosso Tardivo di Treviso e dispo</w:t>
+      </w:r>
+      <w:r>
+        <w:t>ne di</w:t>
+      </w:r>
+      <w:r>
+        <w:t xml:space="preserve"> 4 appezzamenti di terreno</w:t>
+      </w:r>
+      <w:r>
+        <w:t>,</w:t>
+      </w:r>
+      <w:r>
+        <w:t xml:space="preserve"> identifica</w:t>
+      </w:r>
+      <w:r>
+        <w:t>ti</w:t>
+      </w:r>
+      <w:r>
+        <w:t xml:space="preserve"> univocamente </w:t>
+      </w:r>
+      <w:r>
+        <w:t xml:space="preserve">da </w:t>
+      </w:r>
+      <w:r>
+        <w:t>una lettera alfabetica A, B, C</w:t>
+      </w:r>
+      <w:r>
+        <w:t xml:space="preserve"> e</w:t>
+      </w:r>
+      <w:r>
+        <w:t xml:space="preserve"> D</w:t>
+      </w:r>
+      <w:r>
+        <w:t xml:space="preserve">, con </w:t>
+      </w:r>
+      <w:r>
+        <w:t>dimensione rispettivamente</w:t>
+      </w:r>
+      <w:r>
+        <w:t xml:space="preserve"> pari a</w:t>
+      </w:r>
+      <w:r>
+        <w:t xml:space="preserve"> 300mq, 400mq, 500mq e 350mq</w:t>
+      </w:r>
+      <w:r>
+        <w:t xml:space="preserve">. </w:t>
+      </w:r>
+      <w:r>
+        <w:t xml:space="preserve">Tra le numerose varietà di radicchio, l’azienda ha deciso di produrne </w:t>
+      </w:r>
+      <w:proofErr w:type="gramStart"/>
+      <w:r>
+        <w:t>4</w:t>
+      </w:r>
+      <w:proofErr w:type="gramEnd"/>
+      <w:r>
+        <w:t xml:space="preserve"> perché hanno caratteristiche che si sposano bene con le proprietà dei terreni a disposizione e sono LIN, CARR, BARZAN e FELTRIN.</w:t>
+      </w:r>
+      <w:bookmarkStart w:id="3" w:name="_GoBack"/>
       <w:bookmarkEnd w:id="3"/>
     </w:p>
     <w:p>
-      <w:r>
-        <w:t>L’azienda agricola “La Nostra Terra” produce il tipico e famoso Radicchio Rosso Tardivo di Treviso ed ha a disposizione 4 appezzamenti di terreno identifica</w:t>
-      </w:r>
-      <w:r>
-        <w:t>ti</w:t>
-      </w:r>
-      <w:r>
-        <w:t xml:space="preserve"> univocamente con una lettera alfabetica A, B, C</w:t>
+      <w:pPr>
+        <w:jc w:val="both"/>
+      </w:pPr>
+      <w:r>
+        <w:t>Pe</w:t>
+      </w:r>
+      <w:r>
+        <w:t xml:space="preserve">r </w:t>
+      </w:r>
+      <w:r>
+        <w:t>facilitare la gestione organizzativa</w:t>
+      </w:r>
+      <w:r>
+        <w:t xml:space="preserve"> di mezzi agricoli, tempi di raccolta e </w:t>
+      </w:r>
+      <w:r>
+        <w:t>distribuzione del personale</w:t>
+      </w:r>
+      <w:r>
+        <w:t>, all’interno di uno stesso appezzamento di terreno non è possibile seminare sia la varietà LIN che la varietà FELTRIN.</w:t>
+      </w:r>
+    </w:p>
+    <w:p>
+      <w:pPr>
+        <w:jc w:val="both"/>
+      </w:pPr>
+      <w:r>
+        <w:t xml:space="preserve">Il </w:t>
+      </w:r>
+      <w:r>
+        <w:t xml:space="preserve">processo di coltivazione </w:t>
+      </w:r>
+      <w:r>
+        <w:t>inizia dalla</w:t>
+      </w:r>
+      <w:r>
+        <w:t xml:space="preserve"> semina. </w:t>
+      </w:r>
+      <w:r>
+        <w:t xml:space="preserve">I prezzi </w:t>
+      </w:r>
+      <w:r>
+        <w:t>e le disponibilità per l</w:t>
+      </w:r>
+      <w:r>
+        <w:t>’acquisto delle sementi</w:t>
+      </w:r>
+      <w:r>
+        <w:t xml:space="preserve"> sono</w:t>
+      </w:r>
+      <w:r>
+        <w:t xml:space="preserve"> di 10€/kg </w:t>
+      </w:r>
+      <w:r>
+        <w:t xml:space="preserve">con un massimo di 700Kg </w:t>
+      </w:r>
+      <w:r>
+        <w:t xml:space="preserve">per LIN, 20€/kg </w:t>
+      </w:r>
+      <w:r>
+        <w:t xml:space="preserve">con un massimo di 600Kg </w:t>
+      </w:r>
+      <w:r>
+        <w:t>per CARR, 40€/kg</w:t>
+      </w:r>
+      <w:r>
+        <w:t xml:space="preserve"> con un massimo di 450Kg</w:t>
+      </w:r>
+      <w:r>
+        <w:t xml:space="preserve"> per BARZAN e 30€/kg </w:t>
+      </w:r>
+      <w:r>
+        <w:t xml:space="preserve">con un massimo di 300Kg </w:t>
+      </w:r>
+      <w:r>
+        <w:t>per FELTRIN. Inoltre</w:t>
+      </w:r>
+      <w:r>
+        <w:t xml:space="preserve"> dai dati storici dell’azienda è nota una relazione tra resa ottimale delle sementi e densità </w:t>
+      </w:r>
+      <w:proofErr w:type="gramStart"/>
+      <w:r>
+        <w:t>si</w:t>
+      </w:r>
+      <w:proofErr w:type="gramEnd"/>
+      <w:r>
+        <w:t xml:space="preserve"> semi rilasciati:</w:t>
+      </w:r>
+    </w:p>
+    <w:p>
+      <w:pPr>
+        <w:pStyle w:val="Paragrafoelenco"/>
+        <w:numPr>
+          <w:ilvl w:val="0"/>
+          <w:numId w:val="2"/>
+        </w:numPr>
+        <w:jc w:val="both"/>
+      </w:pPr>
+      <w:r>
+        <w:t xml:space="preserve">LIN: </w:t>
+      </w:r>
+      <w:r>
+        <w:t>1</w:t>
+      </w:r>
+      <w:r>
+        <w:t>kg</w:t>
+      </w:r>
+      <w:r>
+        <w:t>/mq con una resa di 10Kg/mq</w:t>
+      </w:r>
+      <w:r>
+        <w:t>;</w:t>
+      </w:r>
+    </w:p>
+    <w:p>
+      <w:pPr>
+        <w:pStyle w:val="Paragrafoelenco"/>
+        <w:numPr>
+          <w:ilvl w:val="0"/>
+          <w:numId w:val="2"/>
+        </w:numPr>
+        <w:jc w:val="both"/>
+      </w:pPr>
+      <w:r>
+        <w:t xml:space="preserve">CARR: </w:t>
+      </w:r>
+      <w:r>
+        <w:t>1,2kg</w:t>
+      </w:r>
+      <w:r>
+        <w:t>/mq con una resa di 15Kg/mq</w:t>
+      </w:r>
+      <w:r>
+        <w:t>;</w:t>
+      </w:r>
+    </w:p>
+    <w:p>
+      <w:pPr>
+        <w:pStyle w:val="Paragrafoelenco"/>
+        <w:numPr>
+          <w:ilvl w:val="0"/>
+          <w:numId w:val="2"/>
+        </w:numPr>
+        <w:jc w:val="both"/>
+      </w:pPr>
+      <w:r>
+        <w:t>BARZAN:</w:t>
+      </w:r>
+      <w:r>
+        <w:t xml:space="preserve"> 1</w:t>
+      </w:r>
+      <w:r>
+        <w:t>,1</w:t>
+      </w:r>
+      <w:r>
+        <w:t>/mq con una resa di 13Kg/mq</w:t>
+      </w:r>
+      <w:r>
+        <w:t>;</w:t>
+      </w:r>
+    </w:p>
+    <w:p>
+      <w:pPr>
+        <w:pStyle w:val="Paragrafoelenco"/>
+        <w:numPr>
+          <w:ilvl w:val="0"/>
+          <w:numId w:val="2"/>
+        </w:numPr>
+        <w:jc w:val="both"/>
+      </w:pPr>
+      <w:r>
+        <w:t>FELTRIN:</w:t>
+      </w:r>
+      <w:r>
+        <w:t xml:space="preserve"> 1</w:t>
+      </w:r>
+      <w:r>
+        <w:t>,4</w:t>
+      </w:r>
+      <w:r>
+        <w:t xml:space="preserve">/mq con una resa di </w:t>
+      </w:r>
+      <w:r>
+        <w:t>18</w:t>
+      </w:r>
+      <w:r>
+        <w:t>Kg/mq.</w:t>
+      </w:r>
+    </w:p>
+    <w:p>
+      <w:pPr>
+        <w:jc w:val="both"/>
+      </w:pPr>
+      <w:r>
+        <w:t>Per migliorare la resa del</w:t>
+      </w:r>
+      <w:r>
+        <w:t xml:space="preserve">le sementi </w:t>
+      </w:r>
+      <w:r>
+        <w:t xml:space="preserve">è necessario utilizzare il fertilizzante che fornisce un incremento </w:t>
+      </w:r>
+      <w:r>
+        <w:t>diverso a seconda delle caratteristiche di ogni appezzamento del terreno ma</w:t>
+      </w:r>
+      <w:r>
+        <w:t xml:space="preserve"> indi</w:t>
+      </w:r>
+      <w:r>
+        <w:t>pendente</w:t>
+      </w:r>
+      <w:r>
+        <w:t xml:space="preserve"> dalla varietà delle sementi.</w:t>
+      </w:r>
+      <w:r>
+        <w:t xml:space="preserve"> Questi </w:t>
+      </w:r>
+      <w:r>
+        <w:t>incrementi</w:t>
+      </w:r>
+      <w:r>
+        <w:t xml:space="preserve"> </w:t>
+      </w:r>
+      <w:r>
+        <w:t>per i terreni</w:t>
+      </w:r>
+      <w:r>
+        <w:t xml:space="preserve"> A, B, C, D sono rispettivamente del 10%, 12%, 8%</w:t>
       </w:r>
       <w:r>
         <w:t xml:space="preserve"> e</w:t>
       </w:r>
       <w:r>
-        <w:t xml:space="preserve"> D</w:t>
-      </w:r>
-      <w:r>
-        <w:t xml:space="preserve"> e di dimensione rispettivamente 300mq, 400mq, 500mq e 350mq</w:t>
-      </w:r>
-      <w:r>
-        <w:t xml:space="preserve">. </w:t>
-      </w:r>
-      <w:r>
-        <w:t xml:space="preserve">Tra le numerose varietà di radicchio, l’azienda ha deciso di produrne </w:t>
-      </w:r>
-      <w:proofErr w:type="gramStart"/>
-      <w:r>
-        <w:t>4</w:t>
-      </w:r>
-      <w:proofErr w:type="gramEnd"/>
-      <w:r>
-        <w:t xml:space="preserve"> perché hanno caratteristiche che si sposano bene con le proprietà dei terreni a disposizione e sono LIN, CARR, BARZAN e FELTRIN.</w:t>
-      </w:r>
-    </w:p>
-    <w:p>
-      <w:r>
-        <w:t>Per questioni organizzative di mezzi agricoli, tempi di raccolta e di comodità nella coltivazione, all’interno di uno stesso appezzamento di terreno non è possibile seminare sia la varietà LIN che la varietà FELTRIN.</w:t>
-      </w:r>
-    </w:p>
-    <w:p>
-      <w:r>
-        <w:t xml:space="preserve">Il </w:t>
-      </w:r>
-      <w:r>
-        <w:t xml:space="preserve">processo di coltivazione </w:t>
-      </w:r>
-      <w:r>
-        <w:t>inizia dalla</w:t>
-      </w:r>
-      <w:r>
-        <w:t xml:space="preserve"> semina. </w:t>
-      </w:r>
-      <w:r>
-        <w:t xml:space="preserve">I prezzi d’acquisto delle sementi </w:t>
-      </w:r>
-      <w:r>
-        <w:t>e le disponibilità all’acquisto sono</w:t>
-      </w:r>
-      <w:r>
-        <w:t xml:space="preserve"> di 10€/kg </w:t>
-      </w:r>
-      <w:r>
-        <w:t xml:space="preserve">con un massimo di 700Kg </w:t>
-      </w:r>
-      <w:r>
-        <w:t>per LIN, 20</w:t>
-      </w:r>
-      <w:r>
-        <w:t>0€/kg</w:t>
+        <w:t xml:space="preserve"> 11%.</w:t>
+      </w:r>
+      <w:r>
+        <w:t xml:space="preserve"> Il costo</w:t>
+      </w:r>
+      <w:r>
+        <w:t xml:space="preserve"> per l’acquisto</w:t>
+      </w:r>
+      <w:r>
+        <w:t xml:space="preserve"> del fertilizzante</w:t>
+      </w:r>
+      <w:r>
+        <w:t xml:space="preserve"> è</w:t>
+      </w:r>
+      <w:r>
+        <w:t xml:space="preserve"> fisso e pari a</w:t>
+      </w:r>
+      <w:r>
+        <w:t xml:space="preserve"> 10</w:t>
+      </w:r>
+      <w:r>
+        <w:t>0€</w:t>
+      </w:r>
+      <w:r>
+        <w:t>,</w:t>
+      </w:r>
+      <w:r>
+        <w:t xml:space="preserve"> a prescindere dal terreno selezionato</w:t>
+      </w:r>
+      <w:r>
+        <w:t>. Inoltre la legge impone un vincolo legislativo sul suo utilizzo</w:t>
       </w:r>
       <w:r>
         <w:t xml:space="preserve"> </w:t>
       </w:r>
       <w:r>
-        <w:t xml:space="preserve">con un massimo di 600Kg </w:t>
-      </w:r>
-      <w:r>
-        <w:t>per CARR, 4</w:t>
-      </w:r>
-      <w:r>
-        <w:t>0€/kg</w:t>
-      </w:r>
-      <w:r>
-        <w:t xml:space="preserve"> con </w:t>
-      </w:r>
-      <w:proofErr w:type="gramStart"/>
-      <w:r>
-        <w:t>una massimo</w:t>
-      </w:r>
-      <w:proofErr w:type="gramEnd"/>
-      <w:r>
-        <w:t xml:space="preserve"> di 450Kg</w:t>
-      </w:r>
-      <w:r>
-        <w:t xml:space="preserve"> per BARZAN e 3</w:t>
-      </w:r>
-      <w:r>
-        <w:t>0€/kg</w:t>
+        <w:t>restringendolo ad u</w:t>
+      </w:r>
+      <w:r>
+        <w:t>n solo appezzamento di terreno all’anno.</w:t>
+      </w:r>
+    </w:p>
+    <w:p>
+      <w:pPr>
+        <w:jc w:val="both"/>
+      </w:pPr>
+      <w:r>
+        <w:t xml:space="preserve">Per svolgere le attività </w:t>
+      </w:r>
+      <w:r>
+        <w:t xml:space="preserve">lavorative, </w:t>
+      </w:r>
+      <w:r>
+        <w:t>l’azienda</w:t>
+      </w:r>
+      <w:r>
+        <w:t xml:space="preserve"> ha</w:t>
       </w:r>
       <w:r>
         <w:t xml:space="preserve"> </w:t>
       </w:r>
       <w:r>
-        <w:t xml:space="preserve">con un massimo di 300Kg </w:t>
-      </w:r>
-      <w:r>
-        <w:t xml:space="preserve">per FELTRIN. Inoltre, per una resa ottimale delle </w:t>
-      </w:r>
-      <w:r>
-        <w:t>sementi</w:t>
-      </w:r>
-      <w:r>
-        <w:t>, è noto che la densità di semi rilasciati sul terreno è di 100/mq con una resa di 10Kg/mq per LIN, 2</w:t>
-      </w:r>
-      <w:r>
-        <w:t>00/mq</w:t>
+        <w:t>a disposizione 5 dipendenti identificati dai codici DIP01, DIP02, DIP03, DIP04, DIP05.</w:t>
+      </w:r>
+      <w:r>
+        <w:t xml:space="preserve"> In ambito agricolo non è possibile avere degli orari e dei giorni di lavoro fissi in quanto </w:t>
+      </w:r>
+      <w:r>
+        <w:t>le</w:t>
+      </w:r>
+      <w:r>
+        <w:t xml:space="preserve"> avversità climatiche e numerosi altri fattori non prevedibili </w:t>
+      </w:r>
+      <w:r>
+        <w:t>rendono impossibile</w:t>
       </w:r>
       <w:r>
         <w:t xml:space="preserve"> </w:t>
       </w:r>
       <w:r>
-        <w:t>con una resa di 1</w:t>
-      </w:r>
-      <w:r>
-        <w:t>5</w:t>
-      </w:r>
-      <w:r>
-        <w:t>Kg/mq</w:t>
-      </w:r>
-      <w:r>
-        <w:t xml:space="preserve"> per CARR, </w:t>
-      </w:r>
-      <w:r>
-        <w:t>1</w:t>
-      </w:r>
-      <w:r>
-        <w:t>50</w:t>
-      </w:r>
-      <w:r>
-        <w:t>/mq</w:t>
+        <w:t>una pianificazione rigorosa</w:t>
+      </w:r>
+      <w:r>
+        <w:t xml:space="preserve">. Perciò viene stipulato un contratto annuo con </w:t>
+      </w:r>
+      <w:r>
+        <w:t>stipendio</w:t>
+      </w:r>
+      <w:r>
+        <w:t xml:space="preserve"> fisso</w:t>
+      </w:r>
+      <w:r>
+        <w:t xml:space="preserve"> compreso di tassazione</w:t>
       </w:r>
       <w:r>
         <w:t xml:space="preserve"> </w:t>
       </w:r>
       <w:r>
-        <w:t>con una resa di 1</w:t>
-      </w:r>
-      <w:r>
-        <w:t>3</w:t>
-      </w:r>
-      <w:r>
-        <w:t>Kg/mq</w:t>
-      </w:r>
-      <w:r>
-        <w:t xml:space="preserve"> per BARZAN e </w:t>
-      </w:r>
-      <w:r>
-        <w:t>1</w:t>
-      </w:r>
-      <w:r>
-        <w:t>8</w:t>
-      </w:r>
-      <w:r>
-        <w:t>0/mq</w:t>
+        <w:t>pari a</w:t>
       </w:r>
       <w:r>
         <w:t xml:space="preserve"> </w:t>
       </w:r>
       <w:r>
-        <w:t xml:space="preserve">con una resa di </w:t>
-      </w:r>
-      <w:r>
-        <w:t>2</w:t>
-      </w:r>
-      <w:r>
-        <w:t>0Kg/mq</w:t>
-      </w:r>
-      <w:r>
-        <w:t xml:space="preserve"> per FELTRIN.</w:t>
-      </w:r>
-    </w:p>
-    <w:p>
-      <w:r>
-        <w:t>Per migliorare la resa del prodotto finale è necessario utilizzare il fertilizzante che fornisce un incremento del 10%, indistintamente dalla varietà delle sementi. Il costo è di 50€ per ogni Kg di prodotto e per vincoli legislativi l’azienda non può acquistarne più di 8 Kg.</w:t>
-      </w:r>
-    </w:p>
-    <w:p>
-      <w:r>
-        <w:t xml:space="preserve">Per svolgere le attività </w:t>
-      </w:r>
-      <w:r>
-        <w:t>l’azienda</w:t>
-      </w:r>
-      <w:r>
-        <w:t xml:space="preserve"> ha</w:t>
-      </w:r>
-      <w:r>
-        <w:t xml:space="preserve"> </w:t>
-      </w:r>
-      <w:r>
-        <w:t>a disposizione 5 dipendenti rispettivamente identificati dai codici DIP01, DIP02, DIP03, DIP04, DIP05.</w:t>
-      </w:r>
-      <w:r>
-        <w:t xml:space="preserve"> In ambito agricolo non è possibile avere degli orari e dei giorni di lavoro fissi in quanto per avversità climatiche e per numerosi altri fattori non prevedibili e pianificabili. Perciò con i dipendenti viene stipulato un contratto annuo con prezzo fisso di 14000€ e con un numero massimo di ore lavorative pari a 2000 ore ciascuno.</w:t>
-      </w:r>
-      <w:r>
-        <w:t xml:space="preserve"> Le ore lavorative posso essere consumabili in qualsiasi giorno dell’anno ed a qualsiasi orario.</w:t>
-      </w:r>
-    </w:p>
-    <w:p>
-      <w:r>
-        <w:t xml:space="preserve">Grazie a delle analisi molto dettagliate e all’esperienza data dagli imprenditori dell’azienda, è stato calcolato che per ogni varietà di radicchio il numero di ore di lavorazione necessarie per ottenere un prodotto finito a partire dalla semina sono rispettivamente </w:t>
+        <w:t>20</w:t>
+      </w:r>
+      <w:r>
+        <w:t>000€ e con un numero massimo di ore lavorative pari a 2000 ore.</w:t>
+      </w:r>
+    </w:p>
+    <w:p>
+      <w:pPr>
+        <w:jc w:val="both"/>
+      </w:pPr>
+      <w:r>
+        <w:t>Le ore lavorative posso essere consumabili in qualsiasi giorno dell’anno ed a qualsiasi orario.</w:t>
+      </w:r>
+    </w:p>
+    <w:p>
+      <w:pPr>
+        <w:jc w:val="both"/>
+      </w:pPr>
+      <w:r>
+        <w:lastRenderedPageBreak/>
+        <w:t xml:space="preserve">Grazie a delle analisi dettagliate e all’esperienza </w:t>
+      </w:r>
+      <w:r>
+        <w:t>maturata</w:t>
+      </w:r>
+      <w:r>
+        <w:t xml:space="preserve"> d</w:t>
+      </w:r>
+      <w:r>
+        <w:t>a</w:t>
+      </w:r>
+      <w:r>
+        <w:t>ll’azienda, è stato calcolato che</w:t>
+      </w:r>
+      <w:r>
+        <w:t>,</w:t>
+      </w:r>
+      <w:r>
+        <w:t xml:space="preserve"> per ogni varietà di radicchio</w:t>
+      </w:r>
+      <w:r>
+        <w:t>,</w:t>
+      </w:r>
+      <w:r>
+        <w:t xml:space="preserve"> il numero di ore di lavorazione necessarie </w:t>
+      </w:r>
+      <w:r>
+        <w:t xml:space="preserve">per ottenere il prodotto finito nelle quantità sopra specificate, </w:t>
+      </w:r>
+      <w:r>
+        <w:t>a partire dalla semina</w:t>
+      </w:r>
+      <w:r>
+        <w:t>,</w:t>
+      </w:r>
+      <w:r>
+        <w:t xml:space="preserve"> sono rispettivamente </w:t>
       </w:r>
       <w:r>
         <w:t xml:space="preserve">3 per LIN, 4 per </w:t>
@@ -968,10 +1289,48 @@
         <w:t>CARR</w:t>
       </w:r>
       <w:r>
-        <w:t>, 5 per BARZAN e 7 per FELTRIN. Nell’eventualità fossero necessarie ore aggiuntive per i dipendenti, nel contratto è previsto un bonus fisso di 1000€ per dipendente. Questo viene assegnato a partire da 1 ore aggiuntiva fino a 30 ore aggiuntive, indipendentemente dalla quantità.</w:t>
-      </w:r>
-    </w:p>
-    <w:p>
+        <w:t>, 5 per BARZAN e 7 per FELTRIN. Nell’eventualità</w:t>
+      </w:r>
+      <w:r>
+        <w:t xml:space="preserve"> in cui</w:t>
+      </w:r>
+      <w:r>
+        <w:t xml:space="preserve"> fossero necessarie ore aggiuntive </w:t>
+      </w:r>
+      <w:r>
+        <w:t>da richiedere a</w:t>
+      </w:r>
+      <w:r>
+        <w:t>i dipendenti</w:t>
+      </w:r>
+      <w:r>
+        <w:t xml:space="preserve"> per concludere la lavorazione</w:t>
+      </w:r>
+      <w:r>
+        <w:t>, nel contratto è previsto un bonus fisso di 1000€ per dipendente assegnato a partire da 1 ore aggiuntiva fino a</w:t>
+      </w:r>
+      <w:r>
+        <w:t>l limite massimo di</w:t>
+      </w:r>
+      <w:r>
+        <w:t xml:space="preserve"> 30 ore aggiuntive, indipendentemente dalla quantità.</w:t>
+      </w:r>
+    </w:p>
+    <w:p>
+      <w:pPr>
+        <w:jc w:val="both"/>
+      </w:pPr>
+      <w:r>
+        <w:t>L’azienda “La Nostra Terra” nel corso degli anni è arrivata alla piena automatizzazione del processo lavorativo. Perciò l’associazione italiana per i coltivatori concede la fornitura annuale di gasolio agricolo per i macchinari sufficiente per un totale di 10000 ore lavorative ad un prezzo agevolato di 1000€. In caso si necessitasse più gasolio, è però necessario pagare una tassa fissa di 3000€</w:t>
+      </w:r>
+      <w:r>
+        <w:t>.</w:t>
+      </w:r>
+    </w:p>
+    <w:p>
+      <w:pPr>
+        <w:jc w:val="both"/>
+      </w:pPr>
       <w:r>
         <w:t>Sono presenti ulteriori costi legati alla coltivazione:</w:t>
       </w:r>
@@ -983,16 +1342,28 @@
           <w:ilvl w:val="0"/>
           <w:numId w:val="1"/>
         </w:numPr>
-      </w:pPr>
-      <w:r>
-        <w:lastRenderedPageBreak/>
-        <w:t>C</w:t>
+        <w:jc w:val="both"/>
+      </w:pPr>
+      <w:r>
+        <w:t>Un c</w:t>
       </w:r>
       <w:r>
         <w:t>a</w:t>
       </w:r>
       <w:r>
-        <w:t>none fisso dell’utilizzo dell’acqua di risorgiva: 500€/anno;</w:t>
+        <w:t xml:space="preserve">none fisso </w:t>
+      </w:r>
+      <w:r>
+        <w:t>per l</w:t>
+      </w:r>
+      <w:r>
+        <w:t>’</w:t>
+      </w:r>
+      <w:r>
+        <w:t>u</w:t>
+      </w:r>
+      <w:r>
+        <w:t>tilizzo dell’acqua di risorgiva: 500€/anno;</w:t>
       </w:r>
     </w:p>
     <w:p>
@@ -1002,32 +1373,34 @@
           <w:ilvl w:val="0"/>
           <w:numId w:val="1"/>
         </w:numPr>
-      </w:pPr>
-      <w:r>
-        <w:t>L’azienda “La Nostra Terra” nel corso degli anni è arrivata alla piena automatizzazione del processo lavorativo. Perciò l’associazione italiana per i coltivatori concede la fornitura annuale di gasolio agricolo per i macchinari sufficiente per un totale di 10000 ore lavorative ad un prezzo agevolato di 1000€. In caso si necessitasse più gasolio, è però necessario pagare una tassa fissa di 3000€;</w:t>
-      </w:r>
-    </w:p>
-    <w:p>
-      <w:pPr>
-        <w:pStyle w:val="Paragrafoelenco"/>
-        <w:numPr>
-          <w:ilvl w:val="0"/>
-          <w:numId w:val="1"/>
-        </w:numPr>
-      </w:pPr>
-      <w:r>
-        <w:t>Canone annuale fisso per la manutenzione di tutti i macchinari concordato con l’azienda rivenditrice pari a 2000€. Se il numero di ore lavorative in un anno è maggiore di 8500, allora, sempre da contratto, è necessaria una tassa di 500€ in aggiunta al canone, dovuta a maggior probabilità di interventi sui macchinari.</w:t>
+        <w:jc w:val="both"/>
+      </w:pPr>
+      <w:r>
+        <w:t xml:space="preserve">Un </w:t>
+      </w:r>
+      <w:r>
+        <w:t>anone annuale fisso per la manutenzione di tutti i macchinari concordato con l’azienda rivenditrice pari a 2000€. Se il numero di ore lavorative in un anno è maggiore di 8500, allora, sempre da contratto, è necessaria una tassa di 500€ in aggiunta al canone, dovuta a maggior probabilità di interventi sui macchinari.</w:t>
       </w:r>
     </w:p>
     <w:p>
       <w:pPr>
         <w:ind w:left="360"/>
+        <w:jc w:val="both"/>
       </w:pPr>
       <w:r>
         <w:t>Per la vendita de</w:t>
       </w:r>
       <w:r>
         <w:t>i propri prodotti è stato stipulato un contratto con un supermercato che richiede un numero minimo di Kg annuale per ogni varietà di prodotto ovvero 500Kg di LIN, 400Kg di CARR, 600Kg di BARZAN e 1000Kg di FELTRIN. Dato che il mercato ha sempre grandi richieste, ogni Kg in aggiunta è ben accetto. Nel contratto inoltre viene fissato un prezzo fisso annuale per il radicchio ed è rispettivamente 5€/kg per LIN 5,5€/Kg per CARR e BARZAN e 4,5€/Kg per FELTRIN.</w:t>
+      </w:r>
+    </w:p>
+    <w:p>
+      <w:pPr>
+        <w:ind w:left="360"/>
+        <w:jc w:val="both"/>
+      </w:pPr>
+      <w:r>
+        <w:t>L’obiettivo dell’azienda è dunque quello di massimizzare i profitti derivati dalla vendita del Radicchio Rosso Tardivo di Treviso a fronte dei costi che deve sostenere.</w:t>
       </w:r>
     </w:p>
     <w:p/>
@@ -1277,8 +1650,123 @@
       </w:rPr>
     </w:lvl>
   </w:abstractNum>
+  <w:abstractNum w:abstractNumId="1" w15:restartNumberingAfterBreak="0">
+    <w:nsid w:val="702923FF"/>
+    <w:multiLevelType w:val="hybridMultilevel"/>
+    <w:tmpl w:val="7AC2E044"/>
+    <w:lvl w:ilvl="0" w:tplc="D0A8575A">
+      <w:numFmt w:val="bullet"/>
+      <w:lvlText w:val="-"/>
+      <w:lvlJc w:val="left"/>
+      <w:pPr>
+        <w:ind w:left="720" w:hanging="360"/>
+      </w:pPr>
+      <w:rPr>
+        <w:rFonts w:ascii="Calibri" w:eastAsiaTheme="minorHAnsi" w:hAnsi="Calibri" w:cs="Calibri" w:hint="default"/>
+      </w:rPr>
+    </w:lvl>
+    <w:lvl w:ilvl="1" w:tplc="04100003" w:tentative="1">
+      <w:start w:val="1"/>
+      <w:numFmt w:val="bullet"/>
+      <w:lvlText w:val="o"/>
+      <w:lvlJc w:val="left"/>
+      <w:pPr>
+        <w:ind w:left="1440" w:hanging="360"/>
+      </w:pPr>
+      <w:rPr>
+        <w:rFonts w:ascii="Courier New" w:hAnsi="Courier New" w:cs="Courier New" w:hint="default"/>
+      </w:rPr>
+    </w:lvl>
+    <w:lvl w:ilvl="2" w:tplc="04100005" w:tentative="1">
+      <w:start w:val="1"/>
+      <w:numFmt w:val="bullet"/>
+      <w:lvlText w:val=""/>
+      <w:lvlJc w:val="left"/>
+      <w:pPr>
+        <w:ind w:left="2160" w:hanging="360"/>
+      </w:pPr>
+      <w:rPr>
+        <w:rFonts w:ascii="Wingdings" w:hAnsi="Wingdings" w:hint="default"/>
+      </w:rPr>
+    </w:lvl>
+    <w:lvl w:ilvl="3" w:tplc="04100001" w:tentative="1">
+      <w:start w:val="1"/>
+      <w:numFmt w:val="bullet"/>
+      <w:lvlText w:val=""/>
+      <w:lvlJc w:val="left"/>
+      <w:pPr>
+        <w:ind w:left="2880" w:hanging="360"/>
+      </w:pPr>
+      <w:rPr>
+        <w:rFonts w:ascii="Symbol" w:hAnsi="Symbol" w:hint="default"/>
+      </w:rPr>
+    </w:lvl>
+    <w:lvl w:ilvl="4" w:tplc="04100003" w:tentative="1">
+      <w:start w:val="1"/>
+      <w:numFmt w:val="bullet"/>
+      <w:lvlText w:val="o"/>
+      <w:lvlJc w:val="left"/>
+      <w:pPr>
+        <w:ind w:left="3600" w:hanging="360"/>
+      </w:pPr>
+      <w:rPr>
+        <w:rFonts w:ascii="Courier New" w:hAnsi="Courier New" w:cs="Courier New" w:hint="default"/>
+      </w:rPr>
+    </w:lvl>
+    <w:lvl w:ilvl="5" w:tplc="04100005" w:tentative="1">
+      <w:start w:val="1"/>
+      <w:numFmt w:val="bullet"/>
+      <w:lvlText w:val=""/>
+      <w:lvlJc w:val="left"/>
+      <w:pPr>
+        <w:ind w:left="4320" w:hanging="360"/>
+      </w:pPr>
+      <w:rPr>
+        <w:rFonts w:ascii="Wingdings" w:hAnsi="Wingdings" w:hint="default"/>
+      </w:rPr>
+    </w:lvl>
+    <w:lvl w:ilvl="6" w:tplc="04100001" w:tentative="1">
+      <w:start w:val="1"/>
+      <w:numFmt w:val="bullet"/>
+      <w:lvlText w:val=""/>
+      <w:lvlJc w:val="left"/>
+      <w:pPr>
+        <w:ind w:left="5040" w:hanging="360"/>
+      </w:pPr>
+      <w:rPr>
+        <w:rFonts w:ascii="Symbol" w:hAnsi="Symbol" w:hint="default"/>
+      </w:rPr>
+    </w:lvl>
+    <w:lvl w:ilvl="7" w:tplc="04100003" w:tentative="1">
+      <w:start w:val="1"/>
+      <w:numFmt w:val="bullet"/>
+      <w:lvlText w:val="o"/>
+      <w:lvlJc w:val="left"/>
+      <w:pPr>
+        <w:ind w:left="5760" w:hanging="360"/>
+      </w:pPr>
+      <w:rPr>
+        <w:rFonts w:ascii="Courier New" w:hAnsi="Courier New" w:cs="Courier New" w:hint="default"/>
+      </w:rPr>
+    </w:lvl>
+    <w:lvl w:ilvl="8" w:tplc="04100005" w:tentative="1">
+      <w:start w:val="1"/>
+      <w:numFmt w:val="bullet"/>
+      <w:lvlText w:val=""/>
+      <w:lvlJc w:val="left"/>
+      <w:pPr>
+        <w:ind w:left="6480" w:hanging="360"/>
+      </w:pPr>
+      <w:rPr>
+        <w:rFonts w:ascii="Wingdings" w:hAnsi="Wingdings" w:hint="default"/>
+      </w:rPr>
+    </w:lvl>
+  </w:abstractNum>
   <w:num w:numId="1">
     <w:abstractNumId w:val="0"/>
+  </w:num>
+  <w:num w:numId="2">
+    <w:abstractNumId w:val="1"/>
   </w:num>
 </w:numbering>
 </file>
@@ -2165,7 +2653,7 @@
 </file>
 
 <file path=customXml/itemProps1.xml><?xml version="1.0" encoding="utf-8"?>
-<ds:datastoreItem xmlns:ds="http://schemas.openxmlformats.org/officeDocument/2006/customXml" ds:itemID="{F12122ED-89CC-4ACF-9C8A-63D7AF073A2C}">
+<ds:datastoreItem xmlns:ds="http://schemas.openxmlformats.org/officeDocument/2006/customXml" ds:itemID="{B5978CD2-30CC-4F53-982D-9455C42BD282}">
   <ds:schemaRefs>
     <ds:schemaRef ds:uri="http://schemas.openxmlformats.org/officeDocument/2006/bibliography"/>
   </ds:schemaRefs>

</xml_diff>

<commit_message>
Aggiunti file .dat e file .run
</commit_message>
<xml_diff>
--- a/relazione.docx
+++ b/relazione.docx
@@ -693,6 +693,8 @@
         </w:rPr>
       </w:pPr>
       <w:bookmarkStart w:id="0" w:name="_Toc34822184"/>
+      <w:bookmarkStart w:id="1" w:name="_GoBack"/>
+      <w:bookmarkEnd w:id="1"/>
       <w:r>
         <w:rPr>
           <w:rStyle w:val="Enfasiintensa"/>
@@ -733,7 +735,7 @@
           </w14:textOutline>
         </w:rPr>
       </w:pPr>
-      <w:bookmarkStart w:id="1" w:name="_Toc34822185"/>
+      <w:bookmarkStart w:id="2" w:name="_Toc34822185"/>
       <w:r>
         <w:rPr>
           <w:rStyle w:val="Enfasiintensa"/>
@@ -752,7 +754,7 @@
         </w:rPr>
         <w:t>Abstract</w:t>
       </w:r>
-      <w:bookmarkEnd w:id="1"/>
+      <w:bookmarkEnd w:id="2"/>
     </w:p>
     <w:p>
       <w:pPr>
@@ -899,7 +901,15 @@
         <w:t>considerato</w:t>
       </w:r>
       <w:r>
-        <w:t xml:space="preserve"> in questo progetto è di 4 anni.</w:t>
+        <w:t xml:space="preserve"> in questo progetto è di </w:t>
+      </w:r>
+      <w:proofErr w:type="gramStart"/>
+      <w:r>
+        <w:t>4</w:t>
+      </w:r>
+      <w:proofErr w:type="gramEnd"/>
+      <w:r>
+        <w:t xml:space="preserve"> anni.</w:t>
       </w:r>
     </w:p>
     <w:p>
@@ -913,7 +923,7 @@
           <w:szCs w:val="30"/>
         </w:rPr>
       </w:pPr>
-      <w:bookmarkStart w:id="2" w:name="_Toc34822186"/>
+      <w:bookmarkStart w:id="3" w:name="_Toc34822186"/>
       <w:r>
         <w:rPr>
           <w:b/>
@@ -924,7 +934,7 @@
         </w:rPr>
         <w:t>Descrizione del problema</w:t>
       </w:r>
-      <w:bookmarkEnd w:id="2"/>
+      <w:bookmarkEnd w:id="3"/>
     </w:p>
     <w:p>
       <w:pPr>
@@ -979,7 +989,15 @@
         <w:t xml:space="preserve">. </w:t>
       </w:r>
       <w:r>
-        <w:t>Tra le numerose varietà di radicchio, l’azienda ha deciso di produrne 4 perché hanno caratteristiche che si sposano bene con le proprietà dei terreni a disposizione e sono LIN, CARR, BARZAN e FELTRIN.</w:t>
+        <w:t xml:space="preserve">Tra le numerose varietà di radicchio, l’azienda ha deciso di produrne </w:t>
+      </w:r>
+      <w:proofErr w:type="gramStart"/>
+      <w:r>
+        <w:t>4</w:t>
+      </w:r>
+      <w:proofErr w:type="gramEnd"/>
+      <w:r>
+        <w:t xml:space="preserve"> perché hanno caratteristiche che si sposano bene con le proprietà dei terreni a disposizione e sono LIN, CARR, BARZAN e FELTRIN.</w:t>
       </w:r>
     </w:p>
     <w:p>
@@ -1053,25 +1071,49 @@
         <w:t xml:space="preserve"> sono</w:t>
       </w:r>
       <w:r>
-        <w:t xml:space="preserve"> di 10€/kg </w:t>
+        <w:t xml:space="preserve"> di 0</w:t>
+      </w:r>
+      <w:r>
+        <w:t>.1</w:t>
+      </w:r>
+      <w:r>
+        <w:t xml:space="preserve">€/kg </w:t>
       </w:r>
       <w:r>
         <w:t xml:space="preserve">con un massimo di 700Kg </w:t>
       </w:r>
       <w:r>
-        <w:t xml:space="preserve">per LIN, 20€/kg </w:t>
+        <w:t xml:space="preserve">per LIN, </w:t>
+      </w:r>
+      <w:r>
+        <w:t>0.12</w:t>
+      </w:r>
+      <w:r>
+        <w:t xml:space="preserve">€/kg </w:t>
       </w:r>
       <w:r>
         <w:t xml:space="preserve">con un massimo di 600Kg </w:t>
       </w:r>
       <w:r>
-        <w:t>per CARR, 40€/kg</w:t>
+        <w:t xml:space="preserve">per CARR, </w:t>
+      </w:r>
+      <w:r>
+        <w:t>0.14</w:t>
+      </w:r>
+      <w:r>
+        <w:t>€/kg</w:t>
       </w:r>
       <w:r>
         <w:t xml:space="preserve"> con un massimo di 450Kg</w:t>
       </w:r>
       <w:r>
-        <w:t xml:space="preserve"> per BARZAN e 30€/kg </w:t>
+        <w:t xml:space="preserve"> per BARZAN e </w:t>
+      </w:r>
+      <w:r>
+        <w:t>0.2</w:t>
+      </w:r>
+      <w:r>
+        <w:t xml:space="preserve">€/kg </w:t>
       </w:r>
       <w:r>
         <w:t xml:space="preserve">con un massimo di 300Kg </w:t>
@@ -1136,7 +1178,13 @@
         <w:t xml:space="preserve">densità di </w:t>
       </w:r>
       <w:r>
-        <w:t>1,2kg</w:t>
+        <w:t>1</w:t>
+      </w:r>
+      <w:r>
+        <w:t>.</w:t>
+      </w:r>
+      <w:r>
+        <w:t>2kg</w:t>
       </w:r>
       <w:r>
         <w:t>/mq con una resa di 15Kg</w:t>
@@ -1170,7 +1218,10 @@
         <w:t>1</w:t>
       </w:r>
       <w:r>
-        <w:t>,1</w:t>
+        <w:t>.</w:t>
+      </w:r>
+      <w:r>
+        <w:t>1</w:t>
       </w:r>
       <w:r>
         <w:t>/mq con una resa di 13Kg</w:t>
@@ -1204,7 +1255,10 @@
         <w:t>1</w:t>
       </w:r>
       <w:r>
-        <w:t>,4</w:t>
+        <w:t>.</w:t>
+      </w:r>
+      <w:r>
+        <w:t>4</w:t>
       </w:r>
       <w:r>
         <w:t xml:space="preserve">/mq con una resa di </w:t>
@@ -1731,8 +1785,6 @@
         </w:rPr>
         <w:t>Di particolare rilevanza l’obbligo del pagamento dei costi fissi sopra citati a prescindere dalla decisione di coltivare dei prodotti agricoli o lasciare i terreni incolti.</w:t>
       </w:r>
-      <w:bookmarkStart w:id="3" w:name="_GoBack"/>
-      <w:bookmarkEnd w:id="3"/>
     </w:p>
     <w:p>
       <w:pPr>
@@ -1760,7 +1812,19 @@
         <w:t>radicchio fornita:</w:t>
       </w:r>
       <w:r>
-        <w:t xml:space="preserve"> 500Kg di LIN, 400Kg di CARR, 600Kg di BARZAN e 1000Kg di FELTRIN. Dato che il mercato ha sempre grandi richieste, ogni Kg in aggiunta è ben accetto. Nel contratto</w:t>
+        <w:t xml:space="preserve"> 500Kg di LIN, </w:t>
+      </w:r>
+      <w:r>
+        <w:t>7</w:t>
+      </w:r>
+      <w:r>
+        <w:t xml:space="preserve">00Kg di CARR, </w:t>
+      </w:r>
+      <w:r>
+        <w:t>4</w:t>
+      </w:r>
+      <w:r>
+        <w:t>00Kg di BARZAN e 1000Kg di FELTRIN. Dato che il mercato ha sempre grandi richieste, ogni Kg in aggiunta è ben accetto. Nel contratto</w:t>
       </w:r>
       <w:r>
         <w:t>,</w:t>
@@ -1790,7 +1854,19 @@
         <w:t>,</w:t>
       </w:r>
       <w:r>
-        <w:t xml:space="preserve"> 5,5€/Kg per CARR e BARZAN e 4,5€/Kg per FELTRIN.</w:t>
+        <w:t xml:space="preserve"> 5</w:t>
+      </w:r>
+      <w:r>
+        <w:t>.</w:t>
+      </w:r>
+      <w:r>
+        <w:t xml:space="preserve">5€/Kg per CARR e BARZAN e </w:t>
+      </w:r>
+      <w:r>
+        <w:t>6</w:t>
+      </w:r>
+      <w:r>
+        <w:t>€/Kg per FELTRIN.</w:t>
       </w:r>
     </w:p>
     <w:p>
@@ -1857,6 +1933,7 @@
         <w:docPartUnique/>
       </w:docPartObj>
     </w:sdtPr>
+    <w:sdtEndPr/>
     <w:sdtContent>
       <w:p>
         <w:pPr>
@@ -3056,7 +3133,7 @@
 </file>
 
 <file path=customXml/itemProps1.xml><?xml version="1.0" encoding="utf-8"?>
-<ds:datastoreItem xmlns:ds="http://schemas.openxmlformats.org/officeDocument/2006/customXml" ds:itemID="{AE586474-8954-4BF3-A7F9-BF6BC233CFBF}">
+<ds:datastoreItem xmlns:ds="http://schemas.openxmlformats.org/officeDocument/2006/customXml" ds:itemID="{651AEA8D-9721-4418-B19F-FA93AF3C9069}">
   <ds:schemaRefs>
     <ds:schemaRef ds:uri="http://schemas.openxmlformats.org/officeDocument/2006/bibliography"/>
   </ds:schemaRefs>

</xml_diff>